<commit_message>
Added node for needlecontrol and updated the needlecontrol class
</commit_message>
<xml_diff>
--- a/Servo test bachelor.docx
+++ b/Servo test bachelor.docx
@@ -1,9 +1,10 @@
 
 <file path=word/document.xml><?xml version="1.0" encoding="utf-8"?>
-<w:document xmlns:wpc="http://schemas.microsoft.com/office/word/2010/wordprocessingCanvas" xmlns:cx="http://schemas.microsoft.com/office/drawing/2014/chartex" xmlns:cx1="http://schemas.microsoft.com/office/drawing/2015/9/8/chartex" xmlns:cx2="http://schemas.microsoft.com/office/drawing/2015/10/21/chartex" xmlns:cx3="http://schemas.microsoft.com/office/drawing/2016/5/9/chartex" xmlns:cx4="http://schemas.microsoft.com/office/drawing/2016/5/10/chartex" xmlns:cx5="http://schemas.microsoft.com/office/drawing/2016/5/11/chartex" xmlns:cx6="http://schemas.microsoft.com/office/drawing/2016/5/12/chartex" xmlns:cx7="http://schemas.microsoft.com/office/drawing/2016/5/13/chartex" xmlns:cx8="http://schemas.microsoft.com/office/drawing/2016/5/14/chartex" xmlns:mc="http://schemas.openxmlformats.org/markup-compatibility/2006" xmlns:aink="http://schemas.microsoft.com/office/drawing/2016/ink" xmlns:am3d="http://schemas.microsoft.com/office/drawing/2017/model3d" xmlns:o="urn:schemas-microsoft-com:office:office" xmlns:oel="http://schemas.microsoft.com/office/2019/extlst" xmlns:r="http://schemas.openxmlformats.org/officeDocument/2006/relationships" xmlns:m="http://schemas.openxmlformats.org/officeDocument/2006/math" xmlns:v="urn:schemas-microsoft-com:vml" xmlns:wp14="http://schemas.microsoft.com/office/word/2010/wordprocessingDrawing" xmlns:wp="http://schemas.openxmlformats.org/drawingml/2006/wordprocessingDrawing" xmlns:w10="urn:schemas-microsoft-com:office:word" xmlns:w="http://schemas.openxmlformats.org/wordprocessingml/2006/main" xmlns:w14="http://schemas.microsoft.com/office/word/2010/wordml" xmlns:w15="http://schemas.microsoft.com/office/word/2012/wordml" xmlns:w16cex="http://schemas.microsoft.com/office/word/2018/wordml/cex" xmlns:w16cid="http://schemas.microsoft.com/office/word/2016/wordml/cid" xmlns:w16="http://schemas.microsoft.com/office/word/2018/wordml" xmlns:w16sdtdh="http://schemas.microsoft.com/office/word/2020/wordml/sdtdatahash" xmlns:w16se="http://schemas.microsoft.com/office/word/2015/wordml/symex" xmlns:wpg="http://schemas.microsoft.com/office/word/2010/wordprocessingGroup" xmlns:wpi="http://schemas.microsoft.com/office/word/2010/wordprocessingInk" xmlns:wne="http://schemas.microsoft.com/office/word/2006/wordml" xmlns:wps="http://schemas.microsoft.com/office/word/2010/wordprocessingShape" mc:Ignorable="w14 w15 w16se w16cid w16 w16cex w16sdtdh wp14">
+<w:document xmlns:o="urn:schemas-microsoft-com:office:office" xmlns:r="http://schemas.openxmlformats.org/officeDocument/2006/relationships" xmlns:v="urn:schemas-microsoft-com:vml" xmlns:w="http://schemas.openxmlformats.org/wordprocessingml/2006/main" xmlns:w10="urn:schemas-microsoft-com:office:word" xmlns:wp="http://schemas.openxmlformats.org/drawingml/2006/wordprocessingDrawing" xmlns:wps="http://schemas.microsoft.com/office/word/2010/wordprocessingShape" xmlns:wpg="http://schemas.microsoft.com/office/word/2010/wordprocessingGroup" xmlns:mc="http://schemas.openxmlformats.org/markup-compatibility/2006" xmlns:wp14="http://schemas.microsoft.com/office/word/2010/wordprocessingDrawing" xmlns:w14="http://schemas.microsoft.com/office/word/2010/wordml" mc:Ignorable="w14 wp14">
   <w:body>
     <w:p>
       <w:pPr>
+        <w:pStyle w:val="Normal"/>
         <w:jc w:val="center"/>
         <w:rPr>
           <w:sz w:val="28"/>
@@ -22,100 +23,75 @@
     </w:p>
     <w:p>
       <w:pPr>
-        <w:rPr>
-          <w:sz w:val="28"/>
-          <w:szCs w:val="28"/>
-          <w:lang w:val="en-US"/>
-        </w:rPr>
-      </w:pPr>
-      <w:r>
-        <w:rPr>
-          <w:sz w:val="28"/>
-          <w:szCs w:val="28"/>
-          <w:lang w:val="en-US"/>
-        </w:rPr>
-        <w:t xml:space="preserve">Test 1) </w:t>
-      </w:r>
-      <w:proofErr w:type="spellStart"/>
-      <w:r>
-        <w:rPr>
-          <w:sz w:val="28"/>
-          <w:szCs w:val="28"/>
-          <w:lang w:val="en-US"/>
-        </w:rPr>
-        <w:t>rapberry</w:t>
-      </w:r>
-      <w:proofErr w:type="spellEnd"/>
-      <w:r>
-        <w:rPr>
-          <w:sz w:val="28"/>
-          <w:szCs w:val="28"/>
-          <w:lang w:val="en-US"/>
-        </w:rPr>
-        <w:t xml:space="preserve"> pi </w:t>
-      </w:r>
-      <w:proofErr w:type="spellStart"/>
-      <w:r>
-        <w:rPr>
-          <w:sz w:val="28"/>
-          <w:szCs w:val="28"/>
-          <w:lang w:val="en-US"/>
-        </w:rPr>
-        <w:t>pwm</w:t>
-      </w:r>
-      <w:proofErr w:type="spellEnd"/>
-    </w:p>
-    <w:p>
-      <w:pPr>
-        <w:rPr>
-          <w:sz w:val="24"/>
-          <w:szCs w:val="24"/>
-          <w:lang w:val="en-US"/>
-        </w:rPr>
-      </w:pPr>
-    </w:p>
-    <w:p>
-      <w:pPr>
-        <w:rPr>
-          <w:sz w:val="24"/>
-          <w:szCs w:val="24"/>
-          <w:lang w:val="en-US"/>
-        </w:rPr>
-      </w:pPr>
-    </w:p>
-    <w:p>
-      <w:pPr>
-        <w:rPr>
-          <w:sz w:val="28"/>
-          <w:szCs w:val="28"/>
-        </w:rPr>
-      </w:pPr>
-      <w:r>
-        <w:rPr>
-          <w:sz w:val="28"/>
-          <w:szCs w:val="28"/>
-        </w:rPr>
-        <w:t xml:space="preserve">Test 2) min længde på baggrund af </w:t>
-      </w:r>
-      <w:proofErr w:type="spellStart"/>
-      <w:r>
-        <w:rPr>
-          <w:sz w:val="28"/>
-          <w:szCs w:val="28"/>
-        </w:rPr>
-        <w:t>sensitiv</w:t>
-      </w:r>
-      <w:r>
-        <w:rPr>
-          <w:sz w:val="28"/>
-          <w:szCs w:val="28"/>
-        </w:rPr>
-        <w:t>ity</w:t>
-      </w:r>
-      <w:proofErr w:type="spellEnd"/>
-    </w:p>
-    <w:p>
-      <w:pPr>
+        <w:pStyle w:val="Normal"/>
+        <w:rPr>
+          <w:sz w:val="28"/>
+          <w:szCs w:val="28"/>
+          <w:lang w:val="en-US"/>
+        </w:rPr>
+      </w:pPr>
+      <w:r>
+        <w:rPr>
+          <w:sz w:val="28"/>
+          <w:szCs w:val="28"/>
+          <w:lang w:val="en-US"/>
+        </w:rPr>
+        <w:t>Test 1) rapberry pi pwm</w:t>
+      </w:r>
+    </w:p>
+    <w:p>
+      <w:pPr>
+        <w:pStyle w:val="Normal"/>
+        <w:rPr>
+          <w:sz w:val="24"/>
+          <w:szCs w:val="24"/>
+          <w:lang w:val="en-US"/>
+        </w:rPr>
+      </w:pPr>
+      <w:r>
+        <w:rPr>
+          <w:sz w:val="24"/>
+          <w:szCs w:val="24"/>
+          <w:lang w:val="en-US"/>
+        </w:rPr>
+      </w:r>
+    </w:p>
+    <w:p>
+      <w:pPr>
+        <w:pStyle w:val="Normal"/>
+        <w:rPr>
+          <w:sz w:val="24"/>
+          <w:szCs w:val="24"/>
+          <w:lang w:val="en-US"/>
+        </w:rPr>
+      </w:pPr>
+      <w:r>
+        <w:rPr>
+          <w:sz w:val="24"/>
+          <w:szCs w:val="24"/>
+          <w:lang w:val="en-US"/>
+        </w:rPr>
+      </w:r>
+    </w:p>
+    <w:p>
+      <w:pPr>
+        <w:pStyle w:val="Normal"/>
+        <w:rPr>
+          <w:sz w:val="28"/>
+          <w:szCs w:val="28"/>
+        </w:rPr>
+      </w:pPr>
+      <w:r>
+        <w:rPr>
+          <w:sz w:val="28"/>
+          <w:szCs w:val="28"/>
+        </w:rPr>
+        <w:t>Test 2) min længde på baggrund af sensitivity</w:t>
+      </w:r>
+    </w:p>
+    <w:p>
+      <w:pPr>
+        <w:pStyle w:val="Normal"/>
         <w:rPr>
           <w:sz w:val="24"/>
           <w:szCs w:val="24"/>
@@ -131,156 +107,102 @@
     </w:p>
     <w:p>
       <w:pPr>
-        <w:rPr>
-          <w:sz w:val="24"/>
-          <w:szCs w:val="24"/>
-        </w:rPr>
-      </w:pPr>
-      <w:r>
-        <w:rPr>
-          <w:sz w:val="24"/>
-          <w:szCs w:val="24"/>
-        </w:rPr>
-        <w:t>93</w:t>
-      </w:r>
-      <w:r>
-        <w:rPr>
-          <w:sz w:val="24"/>
-          <w:szCs w:val="24"/>
-        </w:rPr>
-        <w:t>.0</w:t>
-      </w:r>
-      <w:r>
-        <w:rPr>
-          <w:sz w:val="24"/>
-          <w:szCs w:val="24"/>
-        </w:rPr>
-        <w:t>0</w:t>
-      </w:r>
-      <w:r>
-        <w:rPr>
-          <w:sz w:val="24"/>
-          <w:szCs w:val="24"/>
-        </w:rPr>
-        <w:t xml:space="preserve"> mm</w:t>
-      </w:r>
-    </w:p>
-    <w:p>
-      <w:pPr>
-        <w:rPr>
-          <w:sz w:val="24"/>
-          <w:szCs w:val="24"/>
-        </w:rPr>
-      </w:pPr>
-      <w:r>
-        <w:rPr>
-          <w:sz w:val="24"/>
-          <w:szCs w:val="24"/>
-        </w:rPr>
-        <w:t>98.8</w:t>
-      </w:r>
-      <w:r>
-        <w:rPr>
-          <w:sz w:val="24"/>
-          <w:szCs w:val="24"/>
-        </w:rPr>
-        <w:t>0</w:t>
-      </w:r>
-      <w:r>
-        <w:rPr>
-          <w:sz w:val="24"/>
-          <w:szCs w:val="24"/>
-        </w:rPr>
-        <w:t xml:space="preserve"> mm</w:t>
-      </w:r>
-    </w:p>
-    <w:p>
-      <w:pPr>
-        <w:rPr>
-          <w:sz w:val="24"/>
-          <w:szCs w:val="24"/>
-        </w:rPr>
-      </w:pPr>
-    </w:p>
-    <w:p>
-      <w:pPr>
-        <w:rPr>
-          <w:sz w:val="24"/>
-          <w:szCs w:val="24"/>
-        </w:rPr>
-      </w:pPr>
-      <w:proofErr w:type="gramStart"/>
-      <w:r>
-        <w:rPr>
-          <w:sz w:val="24"/>
-          <w:szCs w:val="24"/>
-        </w:rPr>
-        <w:t>Lang(</w:t>
-      </w:r>
-      <w:proofErr w:type="gramEnd"/>
-      <w:r>
-        <w:rPr>
-          <w:sz w:val="24"/>
-          <w:szCs w:val="24"/>
-        </w:rPr>
-        <w:t>max sens hole to hole)</w:t>
-      </w:r>
-    </w:p>
-    <w:p>
-      <w:pPr>
-        <w:rPr>
-          <w:sz w:val="24"/>
-          <w:szCs w:val="24"/>
-        </w:rPr>
-      </w:pPr>
-      <w:r>
-        <w:rPr>
-          <w:sz w:val="24"/>
-          <w:szCs w:val="24"/>
-        </w:rPr>
-        <w:t>1</w:t>
-      </w:r>
-      <w:r>
-        <w:rPr>
-          <w:sz w:val="24"/>
-          <w:szCs w:val="24"/>
-        </w:rPr>
-        <w:t>63.75</w:t>
-      </w:r>
-      <w:r>
-        <w:rPr>
-          <w:sz w:val="24"/>
-          <w:szCs w:val="24"/>
-        </w:rPr>
-        <w:t xml:space="preserve"> mm</w:t>
-      </w:r>
-    </w:p>
-    <w:p>
-      <w:pPr>
-        <w:rPr>
-          <w:sz w:val="24"/>
-          <w:szCs w:val="24"/>
-        </w:rPr>
-      </w:pPr>
-      <w:proofErr w:type="gramStart"/>
-      <w:r>
-        <w:rPr>
-          <w:sz w:val="24"/>
-          <w:szCs w:val="24"/>
-        </w:rPr>
-        <w:t>Lang(</w:t>
-      </w:r>
-      <w:proofErr w:type="gramEnd"/>
-      <w:r>
-        <w:rPr>
-          <w:sz w:val="24"/>
-          <w:szCs w:val="24"/>
-        </w:rPr>
-        <w:t>længde af metal stykket)</w:t>
-      </w:r>
-    </w:p>
-    <w:p>
-      <w:pPr>
+        <w:pStyle w:val="Normal"/>
+        <w:rPr>
+          <w:sz w:val="24"/>
+          <w:szCs w:val="24"/>
+        </w:rPr>
+      </w:pPr>
+      <w:r>
+        <w:rPr>
+          <w:sz w:val="24"/>
+          <w:szCs w:val="24"/>
+        </w:rPr>
+        <w:t>93.00 mm</w:t>
+      </w:r>
+    </w:p>
+    <w:p>
+      <w:pPr>
+        <w:pStyle w:val="Normal"/>
+        <w:rPr>
+          <w:sz w:val="24"/>
+          <w:szCs w:val="24"/>
+        </w:rPr>
+      </w:pPr>
+      <w:r>
+        <w:rPr>
+          <w:sz w:val="24"/>
+          <w:szCs w:val="24"/>
+        </w:rPr>
+        <w:t>98.80 mm</w:t>
+      </w:r>
+    </w:p>
+    <w:p>
+      <w:pPr>
+        <w:pStyle w:val="Normal"/>
+        <w:rPr>
+          <w:sz w:val="24"/>
+          <w:szCs w:val="24"/>
+        </w:rPr>
+      </w:pPr>
+      <w:r>
+        <w:rPr>
+          <w:sz w:val="24"/>
+          <w:szCs w:val="24"/>
+        </w:rPr>
+      </w:r>
+    </w:p>
+    <w:p>
+      <w:pPr>
+        <w:pStyle w:val="Normal"/>
+        <w:rPr>
+          <w:sz w:val="24"/>
+          <w:szCs w:val="24"/>
+        </w:rPr>
+      </w:pPr>
+      <w:r>
+        <w:rPr>
+          <w:sz w:val="24"/>
+          <w:szCs w:val="24"/>
+        </w:rPr>
+        <w:t>Lang(max sens hole to hole)</w:t>
+      </w:r>
+    </w:p>
+    <w:p>
+      <w:pPr>
+        <w:pStyle w:val="Normal"/>
+        <w:rPr>
+          <w:sz w:val="24"/>
+          <w:szCs w:val="24"/>
+        </w:rPr>
+      </w:pPr>
+      <w:r>
+        <w:rPr>
+          <w:sz w:val="24"/>
+          <w:szCs w:val="24"/>
+        </w:rPr>
+        <w:t>163.75 mm</w:t>
+      </w:r>
+    </w:p>
+    <w:p>
+      <w:pPr>
+        <w:pStyle w:val="Normal"/>
+        <w:rPr>
+          <w:sz w:val="24"/>
+          <w:szCs w:val="24"/>
+        </w:rPr>
+      </w:pPr>
+      <w:r>
+        <w:rPr>
+          <w:sz w:val="24"/>
+          <w:szCs w:val="24"/>
+        </w:rPr>
+        <w:t>Lang(længde af metal stykket)</w:t>
+      </w:r>
+    </w:p>
+    <w:p>
+      <w:pPr>
+        <w:pStyle w:val="Normal"/>
         <w:rPr>
           <w:sz w:val="24"/>
           <w:szCs w:val="24"/>
@@ -296,91 +218,69 @@
     </w:p>
     <w:p>
       <w:pPr>
-        <w:rPr>
-          <w:sz w:val="24"/>
-          <w:szCs w:val="24"/>
-        </w:rPr>
-      </w:pPr>
-      <w:r>
-        <w:rPr>
-          <w:sz w:val="24"/>
-          <w:szCs w:val="24"/>
-        </w:rPr>
-        <w:t>1</w:t>
-      </w:r>
-      <w:r>
-        <w:rPr>
-          <w:sz w:val="24"/>
-          <w:szCs w:val="24"/>
-        </w:rPr>
-        <w:t>.00</w:t>
-      </w:r>
-      <w:r>
-        <w:rPr>
-          <w:sz w:val="24"/>
-          <w:szCs w:val="24"/>
-        </w:rPr>
-        <w:t xml:space="preserve"> mm</w:t>
-      </w:r>
-    </w:p>
-    <w:p>
-      <w:pPr>
-        <w:rPr>
-          <w:sz w:val="24"/>
-          <w:szCs w:val="24"/>
-        </w:rPr>
-      </w:pPr>
-    </w:p>
-    <w:p>
-      <w:pPr>
-        <w:rPr>
-          <w:sz w:val="24"/>
-          <w:szCs w:val="24"/>
-        </w:rPr>
-      </w:pPr>
-    </w:p>
-    <w:p>
-      <w:pPr>
-        <w:rPr>
-          <w:sz w:val="28"/>
-          <w:szCs w:val="28"/>
-        </w:rPr>
-      </w:pPr>
-      <w:r>
-        <w:rPr>
-          <w:sz w:val="28"/>
-          <w:szCs w:val="28"/>
-        </w:rPr>
-        <w:t xml:space="preserve">Test 3) </w:t>
-      </w:r>
-      <w:proofErr w:type="spellStart"/>
-      <w:r>
-        <w:rPr>
-          <w:sz w:val="28"/>
-          <w:szCs w:val="28"/>
-        </w:rPr>
-        <w:t>Function</w:t>
-      </w:r>
-      <w:proofErr w:type="spellEnd"/>
-      <w:r>
-        <w:rPr>
-          <w:sz w:val="28"/>
-          <w:szCs w:val="28"/>
-        </w:rPr>
-        <w:t xml:space="preserve"> </w:t>
-      </w:r>
-      <w:proofErr w:type="spellStart"/>
-      <w:r>
-        <w:rPr>
-          <w:sz w:val="28"/>
-          <w:szCs w:val="28"/>
-        </w:rPr>
-        <w:t>genrator</w:t>
-      </w:r>
-      <w:proofErr w:type="spellEnd"/>
-    </w:p>
-    <w:p>
-      <w:pPr>
+        <w:pStyle w:val="Normal"/>
+        <w:rPr>
+          <w:sz w:val="24"/>
+          <w:szCs w:val="24"/>
+        </w:rPr>
+      </w:pPr>
+      <w:r>
+        <w:rPr>
+          <w:sz w:val="24"/>
+          <w:szCs w:val="24"/>
+        </w:rPr>
+        <w:t>1.00 mm</w:t>
+      </w:r>
+    </w:p>
+    <w:p>
+      <w:pPr>
+        <w:pStyle w:val="Normal"/>
+        <w:rPr>
+          <w:sz w:val="24"/>
+          <w:szCs w:val="24"/>
+        </w:rPr>
+      </w:pPr>
+      <w:r>
+        <w:rPr>
+          <w:sz w:val="24"/>
+          <w:szCs w:val="24"/>
+        </w:rPr>
+      </w:r>
+    </w:p>
+    <w:p>
+      <w:pPr>
+        <w:pStyle w:val="Normal"/>
+        <w:rPr>
+          <w:sz w:val="24"/>
+          <w:szCs w:val="24"/>
+        </w:rPr>
+      </w:pPr>
+      <w:r>
+        <w:rPr>
+          <w:sz w:val="24"/>
+          <w:szCs w:val="24"/>
+        </w:rPr>
+      </w:r>
+    </w:p>
+    <w:p>
+      <w:pPr>
+        <w:pStyle w:val="Normal"/>
+        <w:rPr>
+          <w:sz w:val="28"/>
+          <w:szCs w:val="28"/>
+        </w:rPr>
+      </w:pPr>
+      <w:r>
+        <w:rPr>
+          <w:sz w:val="28"/>
+          <w:szCs w:val="28"/>
+        </w:rPr>
+        <w:t>Test 3) Function genrator</w:t>
+      </w:r>
+    </w:p>
+    <w:p>
+      <w:pPr>
+        <w:pStyle w:val="Normal"/>
         <w:rPr>
           <w:sz w:val="24"/>
           <w:szCs w:val="24"/>
@@ -396,6 +296,7 @@
     </w:p>
     <w:p>
       <w:pPr>
+        <w:pStyle w:val="Normal"/>
         <w:rPr>
           <w:sz w:val="24"/>
           <w:szCs w:val="24"/>
@@ -411,70 +312,38 @@
     </w:p>
     <w:p>
       <w:pPr>
-        <w:rPr>
-          <w:sz w:val="24"/>
-          <w:szCs w:val="24"/>
-        </w:rPr>
-      </w:pPr>
-    </w:p>
-    <w:p>
-      <w:pPr>
-        <w:rPr>
-          <w:sz w:val="28"/>
-          <w:szCs w:val="28"/>
-        </w:rPr>
-      </w:pPr>
-      <w:r>
-        <w:rPr>
-          <w:sz w:val="28"/>
-          <w:szCs w:val="28"/>
-        </w:rPr>
-        <w:t xml:space="preserve">Test 4) analog signal som </w:t>
-      </w:r>
-      <w:proofErr w:type="spellStart"/>
-      <w:proofErr w:type="gramStart"/>
-      <w:r>
-        <w:rPr>
-          <w:sz w:val="28"/>
-          <w:szCs w:val="28"/>
-        </w:rPr>
-        <w:t>arduino</w:t>
-      </w:r>
-      <w:proofErr w:type="spellEnd"/>
-      <w:r>
-        <w:rPr>
-          <w:sz w:val="28"/>
-          <w:szCs w:val="28"/>
-        </w:rPr>
-        <w:t>(</w:t>
-      </w:r>
-      <w:proofErr w:type="gramEnd"/>
-      <w:r>
-        <w:rPr>
-          <w:sz w:val="28"/>
-          <w:szCs w:val="28"/>
-        </w:rPr>
-        <w:t xml:space="preserve">490 </w:t>
-      </w:r>
-      <w:proofErr w:type="spellStart"/>
-      <w:r>
-        <w:rPr>
-          <w:sz w:val="28"/>
-          <w:szCs w:val="28"/>
-        </w:rPr>
-        <w:t>hz</w:t>
-      </w:r>
-      <w:proofErr w:type="spellEnd"/>
-      <w:r>
-        <w:rPr>
-          <w:sz w:val="28"/>
-          <w:szCs w:val="28"/>
-        </w:rPr>
-        <w:t>)</w:t>
-      </w:r>
-    </w:p>
-    <w:p>
-      <w:pPr>
+        <w:pStyle w:val="Normal"/>
+        <w:rPr>
+          <w:sz w:val="24"/>
+          <w:szCs w:val="24"/>
+        </w:rPr>
+      </w:pPr>
+      <w:r>
+        <w:rPr>
+          <w:sz w:val="24"/>
+          <w:szCs w:val="24"/>
+        </w:rPr>
+      </w:r>
+    </w:p>
+    <w:p>
+      <w:pPr>
+        <w:pStyle w:val="Normal"/>
+        <w:rPr>
+          <w:sz w:val="28"/>
+          <w:szCs w:val="28"/>
+        </w:rPr>
+      </w:pPr>
+      <w:r>
+        <w:rPr>
+          <w:sz w:val="28"/>
+          <w:szCs w:val="28"/>
+        </w:rPr>
+        <w:t>Test 4) analog signal som arduino(490 hz)</w:t>
+      </w:r>
+    </w:p>
+    <w:p>
+      <w:pPr>
+        <w:pStyle w:val="Normal"/>
         <w:rPr>
           <w:sz w:val="24"/>
           <w:szCs w:val="24"/>
@@ -490,53 +359,23 @@
     </w:p>
     <w:p>
       <w:pPr>
-        <w:rPr>
-          <w:sz w:val="28"/>
-          <w:szCs w:val="28"/>
-        </w:rPr>
-      </w:pPr>
-      <w:r>
-        <w:rPr>
-          <w:sz w:val="28"/>
-          <w:szCs w:val="28"/>
-        </w:rPr>
-        <w:t xml:space="preserve">Test 5) </w:t>
-      </w:r>
-      <w:proofErr w:type="gramStart"/>
-      <w:r>
-        <w:rPr>
-          <w:sz w:val="28"/>
-          <w:szCs w:val="28"/>
-        </w:rPr>
-        <w:t>analog signal</w:t>
-      </w:r>
-      <w:proofErr w:type="gramEnd"/>
-      <w:r>
-        <w:rPr>
-          <w:sz w:val="28"/>
-          <w:szCs w:val="28"/>
-        </w:rPr>
-        <w:t xml:space="preserve"> emuleret via </w:t>
-      </w:r>
-      <w:proofErr w:type="spellStart"/>
-      <w:r>
-        <w:rPr>
-          <w:sz w:val="28"/>
-          <w:szCs w:val="28"/>
-        </w:rPr>
-        <w:t>pwm</w:t>
-      </w:r>
-      <w:proofErr w:type="spellEnd"/>
-      <w:r>
-        <w:rPr>
-          <w:sz w:val="28"/>
-          <w:szCs w:val="28"/>
-        </w:rPr>
-        <w:t xml:space="preserve"> på 2kHz</w:t>
-      </w:r>
-    </w:p>
-    <w:p>
-      <w:pPr>
+        <w:pStyle w:val="Normal"/>
+        <w:rPr>
+          <w:sz w:val="28"/>
+          <w:szCs w:val="28"/>
+        </w:rPr>
+      </w:pPr>
+      <w:r>
+        <w:rPr>
+          <w:sz w:val="28"/>
+          <w:szCs w:val="28"/>
+        </w:rPr>
+        <w:t>Test 5) analog signal emuleret via pwm på 2kHz</w:t>
+      </w:r>
+    </w:p>
+    <w:p>
+      <w:pPr>
+        <w:pStyle w:val="Normal"/>
         <w:rPr>
           <w:sz w:val="24"/>
           <w:szCs w:val="24"/>
@@ -552,130 +391,90 @@
     </w:p>
     <w:p>
       <w:pPr>
-        <w:rPr>
-          <w:sz w:val="24"/>
-          <w:szCs w:val="24"/>
-        </w:rPr>
-      </w:pPr>
-      <w:r>
-        <w:rPr>
-          <w:sz w:val="24"/>
-          <w:szCs w:val="24"/>
-        </w:rPr>
-        <w:t xml:space="preserve">50% kort </w:t>
-      </w:r>
-      <w:proofErr w:type="spellStart"/>
-      <w:r>
-        <w:rPr>
-          <w:sz w:val="24"/>
-          <w:szCs w:val="24"/>
-        </w:rPr>
-        <w:t>servo</w:t>
-      </w:r>
-      <w:proofErr w:type="spellEnd"/>
-    </w:p>
-    <w:p>
-      <w:pPr>
-        <w:rPr>
-          <w:sz w:val="24"/>
-          <w:szCs w:val="24"/>
-        </w:rPr>
-      </w:pPr>
-      <w:r>
-        <w:rPr>
-          <w:sz w:val="24"/>
-          <w:szCs w:val="24"/>
-        </w:rPr>
-        <w:t>117.3</w:t>
-      </w:r>
-      <w:r>
-        <w:rPr>
-          <w:sz w:val="24"/>
-          <w:szCs w:val="24"/>
-        </w:rPr>
-        <w:t>0</w:t>
-      </w:r>
-    </w:p>
-    <w:p>
-      <w:pPr>
-        <w:rPr>
-          <w:sz w:val="24"/>
-          <w:szCs w:val="24"/>
-        </w:rPr>
-      </w:pPr>
-      <w:r>
-        <w:rPr>
-          <w:sz w:val="24"/>
-          <w:szCs w:val="24"/>
-        </w:rPr>
-        <w:t xml:space="preserve">100% kort </w:t>
-      </w:r>
-      <w:proofErr w:type="spellStart"/>
-      <w:r>
-        <w:rPr>
-          <w:sz w:val="24"/>
-          <w:szCs w:val="24"/>
-        </w:rPr>
-        <w:t>servo</w:t>
-      </w:r>
-      <w:proofErr w:type="spellEnd"/>
-    </w:p>
-    <w:p>
-      <w:pPr>
-        <w:rPr>
-          <w:sz w:val="24"/>
-          <w:szCs w:val="24"/>
-        </w:rPr>
-      </w:pPr>
-      <w:r>
-        <w:rPr>
-          <w:sz w:val="24"/>
-          <w:szCs w:val="24"/>
-        </w:rPr>
-        <w:lastRenderedPageBreak/>
-        <w:t>142</w:t>
-      </w:r>
-      <w:r>
-        <w:rPr>
-          <w:sz w:val="24"/>
-          <w:szCs w:val="24"/>
-        </w:rPr>
-        <w:t>.40</w:t>
-      </w:r>
-    </w:p>
-    <w:p>
-      <w:pPr>
-        <w:rPr>
-          <w:sz w:val="24"/>
-          <w:szCs w:val="24"/>
-        </w:rPr>
-      </w:pPr>
-      <w:r>
-        <w:rPr>
-          <w:sz w:val="24"/>
-          <w:szCs w:val="24"/>
-        </w:rPr>
-        <w:t xml:space="preserve">Lang </w:t>
-      </w:r>
-      <w:r>
-        <w:rPr>
-          <w:sz w:val="24"/>
-          <w:szCs w:val="24"/>
-        </w:rPr>
-        <w:t>5</w:t>
-      </w:r>
-      <w:r>
-        <w:rPr>
-          <w:sz w:val="24"/>
-          <w:szCs w:val="24"/>
-        </w:rPr>
-        <w:t>0%</w:t>
-      </w:r>
-    </w:p>
-    <w:p>
-      <w:pPr>
+        <w:pStyle w:val="Normal"/>
+        <w:rPr>
+          <w:sz w:val="24"/>
+          <w:szCs w:val="24"/>
+        </w:rPr>
+      </w:pPr>
+      <w:r>
+        <w:rPr>
+          <w:sz w:val="24"/>
+          <w:szCs w:val="24"/>
+        </w:rPr>
+        <w:t>50% kort servo</w:t>
+      </w:r>
+    </w:p>
+    <w:p>
+      <w:pPr>
+        <w:pStyle w:val="Normal"/>
+        <w:rPr>
+          <w:sz w:val="24"/>
+          <w:szCs w:val="24"/>
+        </w:rPr>
+      </w:pPr>
+      <w:r>
+        <w:rPr>
+          <w:sz w:val="24"/>
+          <w:szCs w:val="24"/>
+        </w:rPr>
+        <w:t>117.30</w:t>
+      </w:r>
+    </w:p>
+    <w:p>
+      <w:pPr>
+        <w:pStyle w:val="Normal"/>
+        <w:rPr>
+          <w:sz w:val="24"/>
+          <w:szCs w:val="24"/>
+        </w:rPr>
+      </w:pPr>
+      <w:r>
+        <w:rPr>
+          <w:sz w:val="24"/>
+          <w:szCs w:val="24"/>
+        </w:rPr>
+        <w:t>100% kort servo</w:t>
+      </w:r>
+    </w:p>
+    <w:p>
+      <w:pPr>
+        <w:pStyle w:val="Normal"/>
+        <w:rPr>
+          <w:sz w:val="24"/>
+          <w:szCs w:val="24"/>
+        </w:rPr>
+      </w:pPr>
+      <w:r>
+        <w:rPr>
+          <w:sz w:val="24"/>
+          <w:szCs w:val="24"/>
+        </w:rPr>
+        <w:t>142.40</w:t>
+      </w:r>
+    </w:p>
+    <w:p>
+      <w:pPr>
+        <w:pStyle w:val="Normal"/>
+        <w:rPr>
+          <w:sz w:val="24"/>
+          <w:szCs w:val="24"/>
+        </w:rPr>
+      </w:pPr>
+      <w:r>
+        <w:rPr>
+          <w:sz w:val="24"/>
+          <w:szCs w:val="24"/>
+        </w:rPr>
+        <w:t>Lang 50%</w:t>
+      </w:r>
+    </w:p>
+    <w:p>
+      <w:pPr>
+        <w:pStyle w:val="Normal"/>
         <w:tabs>
-          <w:tab w:val="center" w:pos="4819"/>
+          <w:tab w:val="clear" w:pos="1304"/>
+          <w:tab w:val="center" w:pos="4819" w:leader="none"/>
         </w:tabs>
         <w:rPr>
           <w:sz w:val="24"/>
@@ -688,17 +487,12 @@
           <w:szCs w:val="24"/>
         </w:rPr>
         <w:t>50.20 mm</w:t>
-      </w:r>
-      <w:r>
-        <w:rPr>
-          <w:sz w:val="24"/>
-          <w:szCs w:val="24"/>
-        </w:rPr>
         <w:tab/>
       </w:r>
     </w:p>
     <w:p>
       <w:pPr>
+        <w:pStyle w:val="Normal"/>
         <w:rPr>
           <w:sz w:val="24"/>
           <w:szCs w:val="24"/>
@@ -714,80 +508,69 @@
     </w:p>
     <w:p>
       <w:pPr>
-        <w:rPr>
-          <w:sz w:val="24"/>
-          <w:szCs w:val="24"/>
-        </w:rPr>
-      </w:pPr>
-    </w:p>
-    <w:p>
-      <w:pPr>
-        <w:rPr>
-          <w:sz w:val="24"/>
-          <w:szCs w:val="24"/>
-        </w:rPr>
-      </w:pPr>
-      <w:r>
-        <w:rPr>
-          <w:sz w:val="24"/>
-          <w:szCs w:val="24"/>
-        </w:rPr>
-        <w:t>Fungere godt</w:t>
-      </w:r>
-      <w:r>
-        <w:rPr>
-          <w:sz w:val="24"/>
-          <w:szCs w:val="24"/>
-        </w:rPr>
-        <w:t xml:space="preserve"> ved 200,</w:t>
-      </w:r>
-      <w:r>
-        <w:rPr>
-          <w:sz w:val="24"/>
-          <w:szCs w:val="24"/>
-        </w:rPr>
-        <w:t xml:space="preserve"> 1500,</w:t>
-      </w:r>
-      <w:r>
-        <w:rPr>
-          <w:sz w:val="24"/>
-          <w:szCs w:val="24"/>
-        </w:rPr>
-        <w:t xml:space="preserve"> 2000, 2100, 3000 Hz</w:t>
-      </w:r>
-    </w:p>
-    <w:p>
-      <w:pPr>
-        <w:rPr>
-          <w:sz w:val="24"/>
-          <w:szCs w:val="24"/>
-        </w:rPr>
-      </w:pPr>
-    </w:p>
-    <w:p>
-      <w:pPr>
-        <w:rPr>
-          <w:sz w:val="24"/>
-          <w:szCs w:val="24"/>
-        </w:rPr>
-      </w:pPr>
-      <w:r>
-        <w:rPr>
-          <w:sz w:val="24"/>
-          <w:szCs w:val="24"/>
-        </w:rPr>
-        <w:t xml:space="preserve">5000, 2500, 500, 100, 700 Hz </w:t>
-      </w:r>
-      <w:r>
-        <w:rPr>
-          <w:sz w:val="24"/>
-          <w:szCs w:val="24"/>
-        </w:rPr>
-        <w:t>er dårlige</w:t>
-      </w:r>
-    </w:p>
-    <w:p>
-      <w:pPr>
+        <w:pStyle w:val="Normal"/>
+        <w:rPr>
+          <w:sz w:val="24"/>
+          <w:szCs w:val="24"/>
+        </w:rPr>
+      </w:pPr>
+      <w:r>
+        <w:rPr>
+          <w:sz w:val="24"/>
+          <w:szCs w:val="24"/>
+        </w:rPr>
+      </w:r>
+    </w:p>
+    <w:p>
+      <w:pPr>
+        <w:pStyle w:val="Normal"/>
+        <w:rPr>
+          <w:sz w:val="24"/>
+          <w:szCs w:val="24"/>
+        </w:rPr>
+      </w:pPr>
+      <w:r>
+        <w:rPr>
+          <w:sz w:val="24"/>
+          <w:szCs w:val="24"/>
+        </w:rPr>
+        <w:t>Fungere godt ved 200, 1500, 2000, 2100, 3000 Hz</w:t>
+      </w:r>
+    </w:p>
+    <w:p>
+      <w:pPr>
+        <w:pStyle w:val="Normal"/>
+        <w:rPr>
+          <w:sz w:val="24"/>
+          <w:szCs w:val="24"/>
+        </w:rPr>
+      </w:pPr>
+      <w:r>
+        <w:rPr>
+          <w:sz w:val="24"/>
+          <w:szCs w:val="24"/>
+        </w:rPr>
+      </w:r>
+    </w:p>
+    <w:p>
+      <w:pPr>
+        <w:pStyle w:val="Normal"/>
+        <w:rPr>
+          <w:sz w:val="24"/>
+          <w:szCs w:val="24"/>
+        </w:rPr>
+      </w:pPr>
+      <w:r>
+        <w:rPr>
+          <w:sz w:val="24"/>
+          <w:szCs w:val="24"/>
+        </w:rPr>
+        <w:t>5000, 2500, 500, 100, 700 Hz er dårlige</w:t>
+      </w:r>
+    </w:p>
+    <w:p>
+      <w:pPr>
+        <w:pStyle w:val="Normal"/>
         <w:rPr>
           <w:sz w:val="24"/>
           <w:szCs w:val="24"/>
@@ -803,45 +586,38 @@
     </w:p>
     <w:p>
       <w:pPr>
-        <w:rPr>
-          <w:sz w:val="24"/>
-          <w:szCs w:val="24"/>
-        </w:rPr>
-      </w:pPr>
-    </w:p>
-    <w:p>
-      <w:pPr>
-        <w:rPr>
-          <w:sz w:val="28"/>
-          <w:szCs w:val="28"/>
-        </w:rPr>
-      </w:pPr>
-      <w:r>
-        <w:rPr>
-          <w:sz w:val="28"/>
-          <w:szCs w:val="28"/>
-        </w:rPr>
-        <w:t xml:space="preserve">Test 6 (start og slut position kort </w:t>
-      </w:r>
-      <w:proofErr w:type="spellStart"/>
-      <w:r>
-        <w:rPr>
-          <w:sz w:val="28"/>
-          <w:szCs w:val="28"/>
-        </w:rPr>
-        <w:t>servo</w:t>
-      </w:r>
-      <w:proofErr w:type="spellEnd"/>
-      <w:r>
-        <w:rPr>
-          <w:sz w:val="28"/>
-          <w:szCs w:val="28"/>
-        </w:rPr>
-        <w:t>)</w:t>
-      </w:r>
-    </w:p>
-    <w:p>
-      <w:pPr>
+        <w:pStyle w:val="Normal"/>
+        <w:rPr>
+          <w:sz w:val="24"/>
+          <w:szCs w:val="24"/>
+        </w:rPr>
+      </w:pPr>
+      <w:r>
+        <w:rPr>
+          <w:sz w:val="24"/>
+          <w:szCs w:val="24"/>
+        </w:rPr>
+      </w:r>
+    </w:p>
+    <w:p>
+      <w:pPr>
+        <w:pStyle w:val="Normal"/>
+        <w:rPr>
+          <w:sz w:val="28"/>
+          <w:szCs w:val="28"/>
+        </w:rPr>
+      </w:pPr>
+      <w:r>
+        <w:rPr>
+          <w:sz w:val="28"/>
+          <w:szCs w:val="28"/>
+        </w:rPr>
+        <w:t>Test 6 (start og slut position kort servo)</w:t>
+      </w:r>
+    </w:p>
+    <w:p>
+      <w:pPr>
+        <w:pStyle w:val="Normal"/>
         <w:rPr>
           <w:sz w:val="24"/>
           <w:szCs w:val="24"/>
@@ -857,6 +633,7 @@
     </w:p>
     <w:p>
       <w:pPr>
+        <w:pStyle w:val="Normal"/>
         <w:rPr>
           <w:sz w:val="24"/>
           <w:szCs w:val="24"/>
@@ -872,6 +649,7 @@
     </w:p>
     <w:p>
       <w:pPr>
+        <w:pStyle w:val="Normal"/>
         <w:rPr>
           <w:sz w:val="24"/>
           <w:szCs w:val="24"/>
@@ -887,6 +665,7 @@
     </w:p>
     <w:p>
       <w:pPr>
+        <w:pStyle w:val="Normal"/>
         <w:rPr>
           <w:sz w:val="24"/>
           <w:szCs w:val="24"/>
@@ -902,6 +681,7 @@
     </w:p>
     <w:p>
       <w:pPr>
+        <w:pStyle w:val="Normal"/>
         <w:rPr>
           <w:sz w:val="24"/>
           <w:szCs w:val="24"/>
@@ -917,28 +697,23 @@
     </w:p>
     <w:p>
       <w:pPr>
-        <w:rPr>
-          <w:sz w:val="24"/>
-          <w:szCs w:val="24"/>
-        </w:rPr>
-      </w:pPr>
-      <w:r>
-        <w:rPr>
-          <w:sz w:val="24"/>
-          <w:szCs w:val="24"/>
-        </w:rPr>
-        <w:t>92</w:t>
-      </w:r>
-      <w:r>
-        <w:rPr>
-          <w:sz w:val="24"/>
-          <w:szCs w:val="24"/>
-        </w:rPr>
-        <w:t>,97</w:t>
-      </w:r>
-    </w:p>
-    <w:p>
-      <w:pPr>
+        <w:pStyle w:val="Normal"/>
+        <w:rPr>
+          <w:sz w:val="24"/>
+          <w:szCs w:val="24"/>
+        </w:rPr>
+      </w:pPr>
+      <w:r>
+        <w:rPr>
+          <w:sz w:val="24"/>
+          <w:szCs w:val="24"/>
+        </w:rPr>
+        <w:t>92,97</w:t>
+      </w:r>
+    </w:p>
+    <w:p>
+      <w:pPr>
+        <w:pStyle w:val="Normal"/>
         <w:rPr>
           <w:sz w:val="24"/>
           <w:szCs w:val="24"/>
@@ -954,6 +729,7 @@
     </w:p>
     <w:p>
       <w:pPr>
+        <w:pStyle w:val="Normal"/>
         <w:rPr>
           <w:sz w:val="24"/>
           <w:szCs w:val="24"/>
@@ -969,6 +745,7 @@
     </w:p>
     <w:p>
       <w:pPr>
+        <w:pStyle w:val="Normal"/>
         <w:rPr>
           <w:sz w:val="24"/>
           <w:szCs w:val="24"/>
@@ -984,6 +761,7 @@
     </w:p>
     <w:p>
       <w:pPr>
+        <w:pStyle w:val="Normal"/>
         <w:rPr>
           <w:sz w:val="24"/>
           <w:szCs w:val="24"/>
@@ -999,6 +777,7 @@
     </w:p>
     <w:p>
       <w:pPr>
+        <w:pStyle w:val="Normal"/>
         <w:rPr>
           <w:sz w:val="24"/>
           <w:szCs w:val="24"/>
@@ -1014,6 +793,7 @@
     </w:p>
     <w:p>
       <w:pPr>
+        <w:pStyle w:val="Normal"/>
         <w:rPr>
           <w:sz w:val="24"/>
           <w:szCs w:val="24"/>
@@ -1029,6 +809,7 @@
     </w:p>
     <w:p>
       <w:pPr>
+        <w:pStyle w:val="Normal"/>
         <w:rPr>
           <w:sz w:val="24"/>
           <w:szCs w:val="24"/>
@@ -1044,6 +825,7 @@
     </w:p>
     <w:p>
       <w:pPr>
+        <w:pStyle w:val="Normal"/>
         <w:rPr>
           <w:sz w:val="24"/>
           <w:szCs w:val="24"/>
@@ -1059,8 +841,10 @@
     </w:p>
     <w:p>
       <w:pPr>
+        <w:pStyle w:val="Normal"/>
         <w:tabs>
-          <w:tab w:val="left" w:pos="5553"/>
+          <w:tab w:val="clear" w:pos="1304"/>
+          <w:tab w:val="left" w:pos="5553" w:leader="none"/>
         </w:tabs>
         <w:rPr>
           <w:sz w:val="24"/>
@@ -1073,17 +857,12 @@
           <w:szCs w:val="24"/>
         </w:rPr>
         <w:t>142,00</w:t>
-      </w:r>
-      <w:r>
-        <w:rPr>
-          <w:sz w:val="24"/>
-          <w:szCs w:val="24"/>
-        </w:rPr>
         <w:tab/>
       </w:r>
     </w:p>
     <w:p>
       <w:pPr>
+        <w:pStyle w:val="Normal"/>
         <w:rPr>
           <w:sz w:val="24"/>
           <w:szCs w:val="24"/>
@@ -1099,6 +878,7 @@
     </w:p>
     <w:p>
       <w:pPr>
+        <w:pStyle w:val="Normal"/>
         <w:rPr>
           <w:sz w:val="24"/>
           <w:szCs w:val="24"/>
@@ -1114,22 +894,23 @@
     </w:p>
     <w:p>
       <w:pPr>
-        <w:rPr>
-          <w:sz w:val="24"/>
-          <w:szCs w:val="24"/>
-        </w:rPr>
-      </w:pPr>
-      <w:r>
-        <w:rPr>
-          <w:sz w:val="24"/>
-          <w:szCs w:val="24"/>
-        </w:rPr>
-        <w:lastRenderedPageBreak/>
+        <w:pStyle w:val="Normal"/>
+        <w:rPr>
+          <w:sz w:val="24"/>
+          <w:szCs w:val="24"/>
+        </w:rPr>
+      </w:pPr>
+      <w:r>
+        <w:rPr>
+          <w:sz w:val="24"/>
+          <w:szCs w:val="24"/>
+        </w:rPr>
         <w:t>142,05</w:t>
       </w:r>
     </w:p>
     <w:p>
       <w:pPr>
+        <w:pStyle w:val="Normal"/>
         <w:rPr>
           <w:sz w:val="24"/>
           <w:szCs w:val="24"/>
@@ -1145,6 +926,7 @@
     </w:p>
     <w:p>
       <w:pPr>
+        <w:pStyle w:val="Normal"/>
         <w:rPr>
           <w:sz w:val="24"/>
           <w:szCs w:val="24"/>
@@ -1160,6 +942,7 @@
     </w:p>
     <w:p>
       <w:pPr>
+        <w:pStyle w:val="Normal"/>
         <w:rPr>
           <w:sz w:val="24"/>
           <w:szCs w:val="24"/>
@@ -1175,6 +958,7 @@
     </w:p>
     <w:p>
       <w:pPr>
+        <w:pStyle w:val="Normal"/>
         <w:rPr>
           <w:sz w:val="24"/>
           <w:szCs w:val="24"/>
@@ -1190,82 +974,38 @@
     </w:p>
     <w:p>
       <w:pPr>
-        <w:rPr>
-          <w:sz w:val="24"/>
-          <w:szCs w:val="24"/>
-        </w:rPr>
-      </w:pPr>
-    </w:p>
-    <w:p>
-      <w:pPr>
-        <w:rPr>
-          <w:sz w:val="28"/>
-          <w:szCs w:val="28"/>
-        </w:rPr>
-      </w:pPr>
-      <w:r>
-        <w:rPr>
-          <w:sz w:val="28"/>
-          <w:szCs w:val="28"/>
-        </w:rPr>
-        <w:t>Test 7 (</w:t>
-      </w:r>
-      <w:r>
-        <w:rPr>
-          <w:sz w:val="28"/>
-          <w:szCs w:val="28"/>
-        </w:rPr>
-        <w:t xml:space="preserve">kort </w:t>
-      </w:r>
-      <w:proofErr w:type="spellStart"/>
-      <w:r>
-        <w:rPr>
-          <w:sz w:val="28"/>
-          <w:szCs w:val="28"/>
-        </w:rPr>
-        <w:t>servo</w:t>
-      </w:r>
-      <w:proofErr w:type="spellEnd"/>
-      <w:r>
-        <w:rPr>
-          <w:sz w:val="28"/>
-          <w:szCs w:val="28"/>
-        </w:rPr>
-        <w:t xml:space="preserve"> </w:t>
-      </w:r>
-      <w:proofErr w:type="spellStart"/>
-      <w:r>
-        <w:rPr>
-          <w:sz w:val="28"/>
-          <w:szCs w:val="28"/>
-        </w:rPr>
-        <w:t>repearability</w:t>
-      </w:r>
-      <w:proofErr w:type="spellEnd"/>
-      <w:r>
-        <w:rPr>
-          <w:sz w:val="28"/>
-          <w:szCs w:val="28"/>
-        </w:rPr>
-        <w:t xml:space="preserve"> og position 50% PWM</w:t>
-      </w:r>
-      <w:r>
-        <w:rPr>
-          <w:sz w:val="28"/>
-          <w:szCs w:val="28"/>
-        </w:rPr>
-        <w:t xml:space="preserve"> 2kHz</w:t>
-      </w:r>
-      <w:r>
-        <w:rPr>
-          <w:sz w:val="28"/>
-          <w:szCs w:val="28"/>
-        </w:rPr>
-        <w:t>)</w:t>
-      </w:r>
-    </w:p>
-    <w:p>
-      <w:pPr>
+        <w:pStyle w:val="Normal"/>
+        <w:rPr>
+          <w:sz w:val="24"/>
+          <w:szCs w:val="24"/>
+        </w:rPr>
+      </w:pPr>
+      <w:r>
+        <w:rPr>
+          <w:sz w:val="24"/>
+          <w:szCs w:val="24"/>
+        </w:rPr>
+      </w:r>
+    </w:p>
+    <w:p>
+      <w:pPr>
+        <w:pStyle w:val="Normal"/>
+        <w:rPr>
+          <w:sz w:val="28"/>
+          <w:szCs w:val="28"/>
+        </w:rPr>
+      </w:pPr>
+      <w:r>
+        <w:rPr>
+          <w:sz w:val="28"/>
+          <w:szCs w:val="28"/>
+        </w:rPr>
+        <w:t>Test 7 (kort servo repearability og position 50% PWM 2kHz)</w:t>
+      </w:r>
+    </w:p>
+    <w:p>
+      <w:pPr>
+        <w:pStyle w:val="Normal"/>
         <w:rPr>
           <w:sz w:val="24"/>
           <w:szCs w:val="24"/>
@@ -1281,6 +1021,7 @@
     </w:p>
     <w:p>
       <w:pPr>
+        <w:pStyle w:val="Normal"/>
         <w:rPr>
           <w:sz w:val="24"/>
           <w:szCs w:val="24"/>
@@ -1296,6 +1037,7 @@
     </w:p>
     <w:p>
       <w:pPr>
+        <w:pStyle w:val="Normal"/>
         <w:rPr>
           <w:sz w:val="24"/>
           <w:szCs w:val="24"/>
@@ -1311,35 +1053,23 @@
     </w:p>
     <w:p>
       <w:pPr>
-        <w:rPr>
-          <w:sz w:val="24"/>
-          <w:szCs w:val="24"/>
-        </w:rPr>
-      </w:pPr>
-      <w:r>
-        <w:rPr>
-          <w:sz w:val="24"/>
-          <w:szCs w:val="24"/>
-        </w:rPr>
-        <w:t>117,</w:t>
-      </w:r>
-      <w:r>
-        <w:rPr>
-          <w:sz w:val="24"/>
-          <w:szCs w:val="24"/>
-        </w:rPr>
-        <w:t>5</w:t>
-      </w:r>
-      <w:r>
-        <w:rPr>
-          <w:sz w:val="24"/>
-          <w:szCs w:val="24"/>
-        </w:rPr>
-        <w:t>9</w:t>
-      </w:r>
-    </w:p>
-    <w:p>
-      <w:pPr>
+        <w:pStyle w:val="Normal"/>
+        <w:rPr>
+          <w:sz w:val="24"/>
+          <w:szCs w:val="24"/>
+        </w:rPr>
+      </w:pPr>
+      <w:r>
+        <w:rPr>
+          <w:sz w:val="24"/>
+          <w:szCs w:val="24"/>
+        </w:rPr>
+        <w:t>117,59</w:t>
+      </w:r>
+    </w:p>
+    <w:p>
+      <w:pPr>
+        <w:pStyle w:val="Normal"/>
         <w:rPr>
           <w:sz w:val="24"/>
           <w:szCs w:val="24"/>
@@ -1355,6 +1085,7 @@
     </w:p>
     <w:p>
       <w:pPr>
+        <w:pStyle w:val="Normal"/>
         <w:rPr>
           <w:sz w:val="24"/>
           <w:szCs w:val="24"/>
@@ -1370,6 +1101,7 @@
     </w:p>
     <w:p>
       <w:pPr>
+        <w:pStyle w:val="Normal"/>
         <w:rPr>
           <w:sz w:val="24"/>
           <w:szCs w:val="24"/>
@@ -1385,6 +1117,7 @@
     </w:p>
     <w:p>
       <w:pPr>
+        <w:pStyle w:val="Normal"/>
         <w:rPr>
           <w:sz w:val="24"/>
           <w:szCs w:val="24"/>
@@ -1400,6 +1133,7 @@
     </w:p>
     <w:p>
       <w:pPr>
+        <w:pStyle w:val="Normal"/>
         <w:rPr>
           <w:sz w:val="24"/>
           <w:szCs w:val="24"/>
@@ -1415,6 +1149,7 @@
     </w:p>
     <w:p>
       <w:pPr>
+        <w:pStyle w:val="Normal"/>
         <w:rPr>
           <w:sz w:val="24"/>
           <w:szCs w:val="24"/>
@@ -1430,117 +1165,39 @@
     </w:p>
     <w:p>
       <w:pPr>
-        <w:rPr>
-          <w:sz w:val="28"/>
-          <w:szCs w:val="28"/>
-        </w:rPr>
-      </w:pPr>
-      <w:r>
-        <w:rPr>
-          <w:sz w:val="28"/>
-          <w:szCs w:val="28"/>
-        </w:rPr>
-        <w:t xml:space="preserve">Test 8 (kort </w:t>
-      </w:r>
-      <w:proofErr w:type="spellStart"/>
-      <w:r>
-        <w:rPr>
-          <w:sz w:val="28"/>
-          <w:szCs w:val="28"/>
-        </w:rPr>
-        <w:t>servo</w:t>
-      </w:r>
-      <w:proofErr w:type="spellEnd"/>
-      <w:r>
-        <w:rPr>
-          <w:sz w:val="28"/>
-          <w:szCs w:val="28"/>
-        </w:rPr>
-        <w:t xml:space="preserve"> </w:t>
-      </w:r>
-      <w:proofErr w:type="spellStart"/>
-      <w:r>
-        <w:rPr>
-          <w:sz w:val="28"/>
-          <w:szCs w:val="28"/>
-        </w:rPr>
-        <w:t>repearability</w:t>
-      </w:r>
-      <w:proofErr w:type="spellEnd"/>
-      <w:r>
-        <w:rPr>
-          <w:sz w:val="28"/>
-          <w:szCs w:val="28"/>
-        </w:rPr>
-        <w:t xml:space="preserve"> og position </w:t>
-      </w:r>
-      <w:r>
-        <w:rPr>
-          <w:sz w:val="28"/>
-          <w:szCs w:val="28"/>
-        </w:rPr>
-        <w:t>25</w:t>
-      </w:r>
-      <w:r>
-        <w:rPr>
-          <w:sz w:val="28"/>
-          <w:szCs w:val="28"/>
-        </w:rPr>
-        <w:t>% PWM 2</w:t>
-      </w:r>
-      <w:r>
-        <w:rPr>
-          <w:sz w:val="28"/>
-          <w:szCs w:val="28"/>
-        </w:rPr>
-        <w:t xml:space="preserve">00 </w:t>
-      </w:r>
-      <w:r>
-        <w:rPr>
-          <w:sz w:val="28"/>
-          <w:szCs w:val="28"/>
-        </w:rPr>
-        <w:t>Hz)</w:t>
-      </w:r>
-    </w:p>
-    <w:p>
-      <w:pPr>
-        <w:rPr>
-          <w:sz w:val="24"/>
-          <w:szCs w:val="24"/>
-        </w:rPr>
-      </w:pPr>
-      <w:r>
-        <w:rPr>
-          <w:sz w:val="24"/>
-          <w:szCs w:val="24"/>
-        </w:rPr>
-        <w:t>1</w:t>
-      </w:r>
-      <w:r>
-        <w:rPr>
-          <w:sz w:val="24"/>
-          <w:szCs w:val="24"/>
-        </w:rPr>
-        <w:t>0</w:t>
-      </w:r>
-      <w:r>
-        <w:rPr>
-          <w:sz w:val="24"/>
-          <w:szCs w:val="24"/>
-        </w:rPr>
-        <w:t>5</w:t>
-      </w:r>
-      <w:r>
-        <w:rPr>
-          <w:sz w:val="24"/>
-          <w:szCs w:val="24"/>
-        </w:rPr>
-        <w:t>,26</w:t>
-      </w:r>
-    </w:p>
-    <w:p>
-      <w:pPr>
+        <w:pStyle w:val="Normal"/>
+        <w:rPr>
+          <w:sz w:val="28"/>
+          <w:szCs w:val="28"/>
+        </w:rPr>
+      </w:pPr>
+      <w:r>
+        <w:rPr>
+          <w:sz w:val="28"/>
+          <w:szCs w:val="28"/>
+        </w:rPr>
+        <w:t>Test 8 (kort servo repearability og position 25% PWM 200 Hz)</w:t>
+      </w:r>
+    </w:p>
+    <w:p>
+      <w:pPr>
+        <w:pStyle w:val="Normal"/>
+        <w:rPr>
+          <w:sz w:val="24"/>
+          <w:szCs w:val="24"/>
+        </w:rPr>
+      </w:pPr>
+      <w:r>
+        <w:rPr>
+          <w:sz w:val="24"/>
+          <w:szCs w:val="24"/>
+        </w:rPr>
+        <w:t>105,26</w:t>
+      </w:r>
+    </w:p>
+    <w:p>
+      <w:pPr>
+        <w:pStyle w:val="Normal"/>
         <w:rPr>
           <w:sz w:val="24"/>
           <w:szCs w:val="24"/>
@@ -1556,77 +1213,38 @@
     </w:p>
     <w:p>
       <w:pPr>
-        <w:rPr>
-          <w:sz w:val="24"/>
-          <w:szCs w:val="24"/>
-        </w:rPr>
-      </w:pPr>
-    </w:p>
-    <w:p>
-      <w:pPr>
-        <w:rPr>
-          <w:sz w:val="28"/>
-          <w:szCs w:val="28"/>
-        </w:rPr>
-      </w:pPr>
-      <w:r>
-        <w:rPr>
-          <w:sz w:val="28"/>
-          <w:szCs w:val="28"/>
-        </w:rPr>
-        <w:t xml:space="preserve">Test 9 (kort </w:t>
-      </w:r>
-      <w:proofErr w:type="spellStart"/>
-      <w:r>
-        <w:rPr>
-          <w:sz w:val="28"/>
-          <w:szCs w:val="28"/>
-        </w:rPr>
-        <w:t>servo</w:t>
-      </w:r>
-      <w:proofErr w:type="spellEnd"/>
-      <w:r>
-        <w:rPr>
-          <w:sz w:val="28"/>
-          <w:szCs w:val="28"/>
-        </w:rPr>
-        <w:t xml:space="preserve"> </w:t>
-      </w:r>
-      <w:proofErr w:type="spellStart"/>
-      <w:r>
-        <w:rPr>
-          <w:sz w:val="28"/>
-          <w:szCs w:val="28"/>
-        </w:rPr>
-        <w:t>repeatabilty</w:t>
-      </w:r>
-      <w:proofErr w:type="spellEnd"/>
-      <w:r>
-        <w:rPr>
-          <w:sz w:val="28"/>
-          <w:szCs w:val="28"/>
-        </w:rPr>
-        <w:t xml:space="preserve"> analog </w:t>
-      </w:r>
-      <w:proofErr w:type="spellStart"/>
-      <w:r>
-        <w:rPr>
-          <w:sz w:val="28"/>
-          <w:szCs w:val="28"/>
-        </w:rPr>
-        <w:t>voltage</w:t>
-      </w:r>
-      <w:proofErr w:type="spellEnd"/>
-      <w:r>
-        <w:rPr>
-          <w:sz w:val="28"/>
-          <w:szCs w:val="28"/>
-        </w:rPr>
-        <w:t xml:space="preserve"> 1,65 V)</w:t>
-      </w:r>
-    </w:p>
-    <w:p>
-      <w:pPr>
+        <w:pStyle w:val="Normal"/>
+        <w:rPr>
+          <w:sz w:val="24"/>
+          <w:szCs w:val="24"/>
+        </w:rPr>
+      </w:pPr>
+      <w:r>
+        <w:rPr>
+          <w:sz w:val="24"/>
+          <w:szCs w:val="24"/>
+        </w:rPr>
+      </w:r>
+    </w:p>
+    <w:p>
+      <w:pPr>
+        <w:pStyle w:val="Normal"/>
+        <w:rPr>
+          <w:sz w:val="28"/>
+          <w:szCs w:val="28"/>
+        </w:rPr>
+      </w:pPr>
+      <w:r>
+        <w:rPr>
+          <w:sz w:val="28"/>
+          <w:szCs w:val="28"/>
+        </w:rPr>
+        <w:t>Test 9 (kort servo repeatabilty analog voltage 1,65 V)</w:t>
+      </w:r>
+    </w:p>
+    <w:p>
+      <w:pPr>
+        <w:pStyle w:val="Normal"/>
         <w:rPr>
           <w:sz w:val="28"/>
           <w:szCs w:val="28"/>
@@ -1644,6 +1262,7 @@
     </w:p>
     <w:p>
       <w:pPr>
+        <w:pStyle w:val="Normal"/>
         <w:rPr>
           <w:sz w:val="28"/>
           <w:szCs w:val="28"/>
@@ -1661,6 +1280,7 @@
     </w:p>
     <w:p>
       <w:pPr>
+        <w:pStyle w:val="Normal"/>
         <w:rPr>
           <w:sz w:val="28"/>
           <w:szCs w:val="28"/>
@@ -1678,6 +1298,7 @@
     </w:p>
     <w:p>
       <w:pPr>
+        <w:pStyle w:val="Normal"/>
         <w:rPr>
           <w:sz w:val="28"/>
           <w:szCs w:val="28"/>
@@ -1695,6 +1316,7 @@
     </w:p>
     <w:p>
       <w:pPr>
+        <w:pStyle w:val="Normal"/>
         <w:rPr>
           <w:sz w:val="28"/>
           <w:szCs w:val="28"/>
@@ -1712,24 +1334,25 @@
     </w:p>
     <w:p>
       <w:pPr>
-        <w:rPr>
-          <w:sz w:val="28"/>
-          <w:szCs w:val="28"/>
-          <w:lang w:val="en-US"/>
-        </w:rPr>
-      </w:pPr>
-      <w:r>
-        <w:rPr>
-          <w:sz w:val="28"/>
-          <w:szCs w:val="28"/>
-          <w:lang w:val="en-US"/>
-        </w:rPr>
-        <w:lastRenderedPageBreak/>
+        <w:pStyle w:val="Normal"/>
+        <w:rPr>
+          <w:sz w:val="28"/>
+          <w:szCs w:val="28"/>
+          <w:lang w:val="en-US"/>
+        </w:rPr>
+      </w:pPr>
+      <w:r>
+        <w:rPr>
+          <w:sz w:val="28"/>
+          <w:szCs w:val="28"/>
+          <w:lang w:val="en-US"/>
+        </w:rPr>
         <w:t>117,06</w:t>
       </w:r>
     </w:p>
     <w:p>
       <w:pPr>
+        <w:pStyle w:val="Normal"/>
         <w:rPr>
           <w:sz w:val="28"/>
           <w:szCs w:val="28"/>
@@ -1747,6 +1370,7 @@
     </w:p>
     <w:p>
       <w:pPr>
+        <w:pStyle w:val="Normal"/>
         <w:rPr>
           <w:sz w:val="28"/>
           <w:szCs w:val="28"/>
@@ -1764,6 +1388,7 @@
     </w:p>
     <w:p>
       <w:pPr>
+        <w:pStyle w:val="Normal"/>
         <w:rPr>
           <w:sz w:val="28"/>
           <w:szCs w:val="28"/>
@@ -1781,6 +1406,7 @@
     </w:p>
     <w:p>
       <w:pPr>
+        <w:pStyle w:val="Normal"/>
         <w:rPr>
           <w:sz w:val="28"/>
           <w:szCs w:val="28"/>
@@ -1798,67 +1424,25 @@
     </w:p>
     <w:p>
       <w:pPr>
-        <w:rPr>
-          <w:sz w:val="28"/>
-          <w:szCs w:val="28"/>
-          <w:lang w:val="en-US"/>
-        </w:rPr>
-      </w:pPr>
-      <w:r>
-        <w:rPr>
-          <w:sz w:val="28"/>
-          <w:szCs w:val="28"/>
-          <w:lang w:val="en-US"/>
-        </w:rPr>
-        <w:t>Test 10 (</w:t>
-      </w:r>
-      <w:proofErr w:type="spellStart"/>
-      <w:r>
-        <w:rPr>
-          <w:sz w:val="28"/>
-          <w:szCs w:val="28"/>
-          <w:lang w:val="en-US"/>
-        </w:rPr>
-        <w:t>kort</w:t>
-      </w:r>
-      <w:proofErr w:type="spellEnd"/>
-      <w:r>
-        <w:rPr>
-          <w:sz w:val="28"/>
-          <w:szCs w:val="28"/>
-          <w:lang w:val="en-US"/>
-        </w:rPr>
-        <w:t xml:space="preserve"> servo 1.5 kHz 50% duty </w:t>
-      </w:r>
-      <w:proofErr w:type="spellStart"/>
-      <w:r>
-        <w:rPr>
-          <w:sz w:val="28"/>
-          <w:szCs w:val="28"/>
-          <w:lang w:val="en-US"/>
-        </w:rPr>
-        <w:t>pres</w:t>
-      </w:r>
-      <w:proofErr w:type="spellEnd"/>
-      <w:r>
-        <w:rPr>
-          <w:sz w:val="28"/>
-          <w:szCs w:val="28"/>
-          <w:lang w:val="en-US"/>
-        </w:rPr>
-        <w:t>/rep</w:t>
-      </w:r>
-      <w:r>
-        <w:rPr>
-          <w:sz w:val="28"/>
-          <w:szCs w:val="28"/>
-          <w:lang w:val="en-US"/>
-        </w:rPr>
-        <w:t>)</w:t>
-      </w:r>
-    </w:p>
-    <w:p>
-      <w:pPr>
+        <w:pStyle w:val="Normal"/>
+        <w:rPr>
+          <w:sz w:val="28"/>
+          <w:szCs w:val="28"/>
+          <w:lang w:val="en-US"/>
+        </w:rPr>
+      </w:pPr>
+      <w:r>
+        <w:rPr>
+          <w:sz w:val="28"/>
+          <w:szCs w:val="28"/>
+          <w:lang w:val="en-US"/>
+        </w:rPr>
+        <w:t>Test 10 (kort servo 1.5 kHz 50% duty pres/rep)</w:t>
+      </w:r>
+    </w:p>
+    <w:p>
+      <w:pPr>
+        <w:pStyle w:val="Normal"/>
         <w:rPr>
           <w:sz w:val="24"/>
           <w:szCs w:val="24"/>
@@ -1876,6 +1460,7 @@
     </w:p>
     <w:p>
       <w:pPr>
+        <w:pStyle w:val="Normal"/>
         <w:rPr>
           <w:sz w:val="24"/>
           <w:szCs w:val="24"/>
@@ -1893,6 +1478,7 @@
     </w:p>
     <w:p>
       <w:pPr>
+        <w:pStyle w:val="Normal"/>
         <w:rPr>
           <w:sz w:val="24"/>
           <w:szCs w:val="24"/>
@@ -1910,6 +1496,7 @@
     </w:p>
     <w:p>
       <w:pPr>
+        <w:pStyle w:val="Normal"/>
         <w:rPr>
           <w:sz w:val="24"/>
           <w:szCs w:val="24"/>
@@ -1927,6 +1514,7 @@
     </w:p>
     <w:p>
       <w:pPr>
+        <w:pStyle w:val="Normal"/>
         <w:rPr>
           <w:sz w:val="24"/>
           <w:szCs w:val="24"/>
@@ -1944,6 +1532,7 @@
     </w:p>
     <w:p>
       <w:pPr>
+        <w:pStyle w:val="Normal"/>
         <w:rPr>
           <w:sz w:val="24"/>
           <w:szCs w:val="24"/>
@@ -1961,6 +1550,7 @@
     </w:p>
     <w:p>
       <w:pPr>
+        <w:pStyle w:val="Normal"/>
         <w:rPr>
           <w:sz w:val="24"/>
           <w:szCs w:val="24"/>
@@ -1978,6 +1568,7 @@
     </w:p>
     <w:p>
       <w:pPr>
+        <w:pStyle w:val="Normal"/>
         <w:rPr>
           <w:sz w:val="24"/>
           <w:szCs w:val="24"/>
@@ -1995,6 +1586,7 @@
     </w:p>
     <w:p>
       <w:pPr>
+        <w:pStyle w:val="Normal"/>
         <w:rPr>
           <w:sz w:val="24"/>
           <w:szCs w:val="24"/>
@@ -2012,6 +1604,7 @@
     </w:p>
     <w:p>
       <w:pPr>
+        <w:pStyle w:val="Normal"/>
         <w:rPr>
           <w:sz w:val="24"/>
           <w:szCs w:val="24"/>
@@ -2029,75 +1622,25 @@
     </w:p>
     <w:p>
       <w:pPr>
-        <w:rPr>
-          <w:sz w:val="28"/>
-          <w:szCs w:val="28"/>
-          <w:lang w:val="en-US"/>
-        </w:rPr>
-      </w:pPr>
-      <w:r>
-        <w:rPr>
-          <w:sz w:val="28"/>
-          <w:szCs w:val="28"/>
-          <w:lang w:val="en-US"/>
-        </w:rPr>
-        <w:t>Test 11 (</w:t>
-      </w:r>
-      <w:proofErr w:type="spellStart"/>
-      <w:r>
-        <w:rPr>
-          <w:sz w:val="28"/>
-          <w:szCs w:val="28"/>
-          <w:lang w:val="en-US"/>
-        </w:rPr>
-        <w:t>kort</w:t>
-      </w:r>
-      <w:proofErr w:type="spellEnd"/>
-      <w:r>
-        <w:rPr>
-          <w:sz w:val="28"/>
-          <w:szCs w:val="28"/>
-          <w:lang w:val="en-US"/>
-        </w:rPr>
-        <w:t xml:space="preserve"> servo 1.5 kHz </w:t>
-      </w:r>
-      <w:r>
-        <w:rPr>
-          <w:sz w:val="28"/>
-          <w:szCs w:val="28"/>
-          <w:lang w:val="en-US"/>
-        </w:rPr>
-        <w:t>25</w:t>
-      </w:r>
-      <w:r>
-        <w:rPr>
-          <w:sz w:val="28"/>
-          <w:szCs w:val="28"/>
-          <w:lang w:val="en-US"/>
-        </w:rPr>
-        <w:t xml:space="preserve">% duty </w:t>
-      </w:r>
-      <w:proofErr w:type="spellStart"/>
-      <w:r>
-        <w:rPr>
-          <w:sz w:val="28"/>
-          <w:szCs w:val="28"/>
-          <w:lang w:val="en-US"/>
-        </w:rPr>
-        <w:t>pres</w:t>
-      </w:r>
-      <w:proofErr w:type="spellEnd"/>
-      <w:r>
-        <w:rPr>
-          <w:sz w:val="28"/>
-          <w:szCs w:val="28"/>
-          <w:lang w:val="en-US"/>
-        </w:rPr>
-        <w:t>/rep)</w:t>
-      </w:r>
-    </w:p>
-    <w:p>
-      <w:pPr>
+        <w:pStyle w:val="Normal"/>
+        <w:rPr>
+          <w:sz w:val="28"/>
+          <w:szCs w:val="28"/>
+          <w:lang w:val="en-US"/>
+        </w:rPr>
+      </w:pPr>
+      <w:r>
+        <w:rPr>
+          <w:sz w:val="28"/>
+          <w:szCs w:val="28"/>
+          <w:lang w:val="en-US"/>
+        </w:rPr>
+        <w:t>Test 11 (kort servo 1.5 kHz 25% duty pres/rep)</w:t>
+      </w:r>
+    </w:p>
+    <w:p>
+      <w:pPr>
+        <w:pStyle w:val="Normal"/>
         <w:rPr>
           <w:sz w:val="24"/>
           <w:szCs w:val="24"/>
@@ -2115,39 +1658,25 @@
     </w:p>
     <w:p>
       <w:pPr>
-        <w:rPr>
-          <w:sz w:val="24"/>
-          <w:szCs w:val="24"/>
-          <w:lang w:val="en-US"/>
-        </w:rPr>
-      </w:pPr>
-      <w:r>
-        <w:rPr>
-          <w:sz w:val="24"/>
-          <w:szCs w:val="24"/>
-          <w:lang w:val="en-US"/>
-        </w:rPr>
-        <w:t>106,</w:t>
-      </w:r>
-      <w:r>
-        <w:rPr>
-          <w:sz w:val="24"/>
-          <w:szCs w:val="24"/>
-          <w:lang w:val="en-US"/>
-        </w:rPr>
-        <w:t>1</w:t>
-      </w:r>
-      <w:r>
-        <w:rPr>
-          <w:sz w:val="24"/>
-          <w:szCs w:val="24"/>
-          <w:lang w:val="en-US"/>
-        </w:rPr>
-        <w:t>7</w:t>
-      </w:r>
-    </w:p>
-    <w:p>
-      <w:pPr>
+        <w:pStyle w:val="Normal"/>
+        <w:rPr>
+          <w:sz w:val="24"/>
+          <w:szCs w:val="24"/>
+          <w:lang w:val="en-US"/>
+        </w:rPr>
+      </w:pPr>
+      <w:r>
+        <w:rPr>
+          <w:sz w:val="24"/>
+          <w:szCs w:val="24"/>
+          <w:lang w:val="en-US"/>
+        </w:rPr>
+        <w:t>106,17</w:t>
+      </w:r>
+    </w:p>
+    <w:p>
+      <w:pPr>
+        <w:pStyle w:val="Normal"/>
         <w:rPr>
           <w:sz w:val="24"/>
           <w:szCs w:val="24"/>
@@ -2165,6 +1694,7 @@
     </w:p>
     <w:p>
       <w:pPr>
+        <w:pStyle w:val="Normal"/>
         <w:rPr>
           <w:sz w:val="24"/>
           <w:szCs w:val="24"/>
@@ -2182,6 +1712,7 @@
     </w:p>
     <w:p>
       <w:pPr>
+        <w:pStyle w:val="Normal"/>
         <w:rPr>
           <w:sz w:val="24"/>
           <w:szCs w:val="24"/>
@@ -2199,6 +1730,7 @@
     </w:p>
     <w:p>
       <w:pPr>
+        <w:pStyle w:val="Normal"/>
         <w:rPr>
           <w:sz w:val="24"/>
           <w:szCs w:val="24"/>
@@ -2216,6 +1748,7 @@
     </w:p>
     <w:p>
       <w:pPr>
+        <w:pStyle w:val="Normal"/>
         <w:rPr>
           <w:sz w:val="24"/>
           <w:szCs w:val="24"/>
@@ -2233,6 +1766,7 @@
     </w:p>
     <w:p>
       <w:pPr>
+        <w:pStyle w:val="Normal"/>
         <w:rPr>
           <w:sz w:val="24"/>
           <w:szCs w:val="24"/>
@@ -2250,6 +1784,7 @@
     </w:p>
     <w:p>
       <w:pPr>
+        <w:pStyle w:val="Normal"/>
         <w:rPr>
           <w:sz w:val="24"/>
           <w:szCs w:val="24"/>
@@ -2267,45 +1802,205 @@
     </w:p>
     <w:p>
       <w:pPr>
-        <w:rPr>
-          <w:sz w:val="24"/>
-          <w:szCs w:val="24"/>
-          <w:lang w:val="en-US"/>
-        </w:rPr>
-      </w:pPr>
-      <w:r>
-        <w:rPr>
-          <w:sz w:val="24"/>
-          <w:szCs w:val="24"/>
-          <w:lang w:val="en-US"/>
-        </w:rPr>
-        <w:t>105</w:t>
-      </w:r>
-      <w:r>
-        <w:rPr>
-          <w:sz w:val="24"/>
-          <w:szCs w:val="24"/>
-          <w:lang w:val="en-US"/>
-        </w:rPr>
-        <w:t>,53</w:t>
+        <w:pStyle w:val="Normal"/>
+        <w:rPr>
+          <w:sz w:val="24"/>
+          <w:szCs w:val="24"/>
+          <w:lang w:val="en-US"/>
+        </w:rPr>
+      </w:pPr>
+      <w:r>
+        <w:rPr>
+          <w:sz w:val="24"/>
+          <w:szCs w:val="24"/>
+          <w:lang w:val="en-US"/>
+        </w:rPr>
+        <w:t>105,53</w:t>
+      </w:r>
+    </w:p>
+    <w:p>
+      <w:pPr>
+        <w:pStyle w:val="Normal"/>
+        <w:rPr>
+          <w:sz w:val="24"/>
+          <w:szCs w:val="24"/>
+          <w:lang w:val="en-US"/>
+        </w:rPr>
+      </w:pPr>
+      <w:r>
+        <w:rPr/>
+      </w:r>
+    </w:p>
+    <w:p>
+      <w:pPr>
+        <w:pStyle w:val="Normal"/>
+        <w:rPr>
+          <w:sz w:val="28"/>
+          <w:szCs w:val="28"/>
+        </w:rPr>
+      </w:pPr>
+      <w:r>
+        <w:rPr/>
+      </w:r>
+      <w:r>
+        <w:br w:type="page"/>
+      </w:r>
+    </w:p>
+    <w:p>
+      <w:pPr>
+        <w:pStyle w:val="Normal"/>
+        <w:rPr>
+          <w:sz w:val="28"/>
+          <w:szCs w:val="28"/>
+        </w:rPr>
+      </w:pPr>
+      <w:r>
+        <w:rPr>
+          <w:sz w:val="28"/>
+          <w:szCs w:val="28"/>
+          <w:lang w:val="en-US"/>
+        </w:rPr>
+        <w:t xml:space="preserve">Test </w:t>
+      </w:r>
+      <w:r>
+        <w:rPr>
+          <w:sz w:val="28"/>
+          <w:szCs w:val="28"/>
+          <w:lang w:val="en-US"/>
+        </w:rPr>
+        <w:t>12</w:t>
+      </w:r>
+      <w:r>
+        <w:rPr>
+          <w:sz w:val="28"/>
+          <w:szCs w:val="28"/>
+          <w:lang w:val="en-US"/>
+        </w:rPr>
+        <w:t xml:space="preserve"> (start og slut position </w:t>
+      </w:r>
+      <w:r>
+        <w:rPr>
+          <w:sz w:val="28"/>
+          <w:szCs w:val="28"/>
+          <w:lang w:val="en-US"/>
+        </w:rPr>
+        <w:t>lang</w:t>
+      </w:r>
+      <w:r>
+        <w:rPr>
+          <w:sz w:val="28"/>
+          <w:szCs w:val="28"/>
+          <w:lang w:val="en-US"/>
+        </w:rPr>
+        <w:t xml:space="preserve"> servo)</w:t>
+      </w:r>
+    </w:p>
+    <w:p>
+      <w:pPr>
+        <w:pStyle w:val="Normal"/>
+        <w:rPr>
+          <w:sz w:val="24"/>
+          <w:szCs w:val="24"/>
+        </w:rPr>
+      </w:pPr>
+      <w:r>
+        <w:rPr>
+          <w:sz w:val="24"/>
+          <w:szCs w:val="24"/>
+        </w:rPr>
+      </w:r>
+    </w:p>
+    <w:p>
+      <w:pPr>
+        <w:pStyle w:val="Normal"/>
+        <w:rPr>
+          <w:sz w:val="24"/>
+          <w:szCs w:val="24"/>
+        </w:rPr>
+      </w:pPr>
+      <w:r>
+        <w:rPr>
+          <w:sz w:val="24"/>
+          <w:szCs w:val="24"/>
+        </w:rPr>
+        <w:t>min +55.08</w:t>
+      </w:r>
+    </w:p>
+    <w:p>
+      <w:pPr>
+        <w:pStyle w:val="Normal"/>
+        <w:rPr>
+          <w:sz w:val="24"/>
+          <w:szCs w:val="24"/>
+        </w:rPr>
+      </w:pPr>
+      <w:r>
+        <w:rPr>
+          <w:sz w:val="24"/>
+          <w:szCs w:val="24"/>
+        </w:rPr>
+        <w:t>111.93</w:t>
+      </w:r>
+    </w:p>
+    <w:p>
+      <w:pPr>
+        <w:pStyle w:val="Normal"/>
+        <w:rPr>
+          <w:sz w:val="24"/>
+          <w:szCs w:val="24"/>
+        </w:rPr>
+      </w:pPr>
+      <w:r>
+        <w:rPr>
+          <w:sz w:val="24"/>
+          <w:szCs w:val="24"/>
+        </w:rPr>
+        <w:t>max +55.08+105.</w:t>
+      </w:r>
+      <w:r>
+        <w:rPr>
+          <w:sz w:val="24"/>
+          <w:szCs w:val="24"/>
+        </w:rPr>
+        <w:t>09</w:t>
+      </w:r>
+    </w:p>
+    <w:p>
+      <w:pPr>
+        <w:pStyle w:val="Normal"/>
+        <w:spacing w:before="0" w:after="160"/>
+        <w:rPr>
+          <w:sz w:val="24"/>
+          <w:szCs w:val="24"/>
+        </w:rPr>
+      </w:pPr>
+      <w:r>
+        <w:rPr>
+          <w:sz w:val="24"/>
+          <w:szCs w:val="24"/>
+        </w:rPr>
+        <w:t>105.92</w:t>
       </w:r>
     </w:p>
     <w:sectPr>
+      <w:type w:val="nextPage"/>
       <w:pgSz w:w="11906" w:h="16838"/>
-      <w:pgMar w:top="1701" w:right="1134" w:bottom="1701" w:left="1134" w:header="708" w:footer="708" w:gutter="0"/>
-      <w:cols w:space="708"/>
-      <w:docGrid w:linePitch="360"/>
+      <w:pgMar w:left="1134" w:right="1134" w:header="0" w:top="1701" w:footer="0" w:bottom="1701" w:gutter="0"/>
+      <w:pgNumType w:fmt="decimal"/>
+      <w:formProt w:val="false"/>
+      <w:textDirection w:val="lrTb"/>
+      <w:docGrid w:type="default" w:linePitch="360" w:charSpace="4096"/>
     </w:sectPr>
   </w:body>
 </w:document>
 </file>
 
 <file path=word/styles.xml><?xml version="1.0" encoding="utf-8"?>
-<w:styles xmlns:mc="http://schemas.openxmlformats.org/markup-compatibility/2006" xmlns:r="http://schemas.openxmlformats.org/officeDocument/2006/relationships" xmlns:w="http://schemas.openxmlformats.org/wordprocessingml/2006/main" xmlns:w14="http://schemas.microsoft.com/office/word/2010/wordml" xmlns:w15="http://schemas.microsoft.com/office/word/2012/wordml" xmlns:w16cex="http://schemas.microsoft.com/office/word/2018/wordml/cex" xmlns:w16cid="http://schemas.microsoft.com/office/word/2016/wordml/cid" xmlns:w16="http://schemas.microsoft.com/office/word/2018/wordml" xmlns:w16sdtdh="http://schemas.microsoft.com/office/word/2020/wordml/sdtdatahash" xmlns:w16se="http://schemas.microsoft.com/office/word/2015/wordml/symex" mc:Ignorable="w14 w15 w16se w16cid w16 w16cex w16sdtdh">
+<w:styles xmlns:w="http://schemas.openxmlformats.org/wordprocessingml/2006/main" xmlns:w14="http://schemas.microsoft.com/office/word/2010/wordml" xmlns:mc="http://schemas.openxmlformats.org/markup-compatibility/2006" mc:Ignorable="w14">
   <w:docDefaults>
     <w:rPrDefault>
       <w:rPr>
-        <w:rFonts w:asciiTheme="minorHAnsi" w:eastAsiaTheme="minorHAnsi" w:hAnsiTheme="minorHAnsi" w:cstheme="minorBidi"/>
+        <w:rFonts w:ascii="Calibri" w:hAnsi="Calibri" w:eastAsia="Calibri" w:cs="" w:asciiTheme="minorHAnsi" w:cstheme="minorBidi" w:eastAsiaTheme="minorHAnsi" w:hAnsiTheme="minorHAnsi"/>
         <w:sz w:val="22"/>
         <w:szCs w:val="22"/>
         <w:lang w:val="da-DK" w:eastAsia="en-US" w:bidi="ar-SA"/>
@@ -2313,21 +2008,21 @@
     </w:rPrDefault>
     <w:pPrDefault>
       <w:pPr>
-        <w:spacing w:after="160" w:line="259" w:lineRule="auto"/>
+        <w:suppressAutoHyphens w:val="true"/>
       </w:pPr>
     </w:pPrDefault>
   </w:docDefaults>
   <w:latentStyles w:defLockedState="0" w:defUIPriority="99" w:defSemiHidden="0" w:defUnhideWhenUsed="0" w:defQFormat="0" w:count="376">
     <w:lsdException w:name="Normal" w:uiPriority="0" w:qFormat="1"/>
     <w:lsdException w:name="heading 1" w:uiPriority="9" w:qFormat="1"/>
-    <w:lsdException w:name="heading 2" w:semiHidden="1" w:uiPriority="9" w:unhideWhenUsed="1" w:qFormat="1"/>
-    <w:lsdException w:name="heading 3" w:semiHidden="1" w:uiPriority="9" w:unhideWhenUsed="1" w:qFormat="1"/>
-    <w:lsdException w:name="heading 4" w:semiHidden="1" w:uiPriority="9" w:unhideWhenUsed="1" w:qFormat="1"/>
-    <w:lsdException w:name="heading 5" w:semiHidden="1" w:uiPriority="9" w:unhideWhenUsed="1" w:qFormat="1"/>
-    <w:lsdException w:name="heading 6" w:semiHidden="1" w:uiPriority="9" w:unhideWhenUsed="1" w:qFormat="1"/>
-    <w:lsdException w:name="heading 7" w:semiHidden="1" w:uiPriority="9" w:unhideWhenUsed="1" w:qFormat="1"/>
-    <w:lsdException w:name="heading 8" w:semiHidden="1" w:uiPriority="9" w:unhideWhenUsed="1" w:qFormat="1"/>
-    <w:lsdException w:name="heading 9" w:semiHidden="1" w:uiPriority="9" w:unhideWhenUsed="1" w:qFormat="1"/>
+    <w:lsdException w:name="heading 2" w:uiPriority="9" w:semiHidden="1" w:unhideWhenUsed="1" w:qFormat="1"/>
+    <w:lsdException w:name="heading 3" w:uiPriority="9" w:semiHidden="1" w:unhideWhenUsed="1" w:qFormat="1"/>
+    <w:lsdException w:name="heading 4" w:uiPriority="9" w:semiHidden="1" w:unhideWhenUsed="1" w:qFormat="1"/>
+    <w:lsdException w:name="heading 5" w:uiPriority="9" w:semiHidden="1" w:unhideWhenUsed="1" w:qFormat="1"/>
+    <w:lsdException w:name="heading 6" w:uiPriority="9" w:semiHidden="1" w:unhideWhenUsed="1" w:qFormat="1"/>
+    <w:lsdException w:name="heading 7" w:uiPriority="9" w:semiHidden="1" w:unhideWhenUsed="1" w:qFormat="1"/>
+    <w:lsdException w:name="heading 8" w:uiPriority="9" w:semiHidden="1" w:unhideWhenUsed="1" w:qFormat="1"/>
+    <w:lsdException w:name="heading 9" w:uiPriority="9" w:semiHidden="1" w:unhideWhenUsed="1" w:qFormat="1"/>
     <w:lsdException w:name="index 1" w:semiHidden="1" w:unhideWhenUsed="1"/>
     <w:lsdException w:name="index 2" w:semiHidden="1" w:unhideWhenUsed="1"/>
     <w:lsdException w:name="index 3" w:semiHidden="1" w:unhideWhenUsed="1"/>
@@ -2337,22 +2032,22 @@
     <w:lsdException w:name="index 7" w:semiHidden="1" w:unhideWhenUsed="1"/>
     <w:lsdException w:name="index 8" w:semiHidden="1" w:unhideWhenUsed="1"/>
     <w:lsdException w:name="index 9" w:semiHidden="1" w:unhideWhenUsed="1"/>
-    <w:lsdException w:name="toc 1" w:semiHidden="1" w:uiPriority="39" w:unhideWhenUsed="1"/>
-    <w:lsdException w:name="toc 2" w:semiHidden="1" w:uiPriority="39" w:unhideWhenUsed="1"/>
-    <w:lsdException w:name="toc 3" w:semiHidden="1" w:uiPriority="39" w:unhideWhenUsed="1"/>
-    <w:lsdException w:name="toc 4" w:semiHidden="1" w:uiPriority="39" w:unhideWhenUsed="1"/>
-    <w:lsdException w:name="toc 5" w:semiHidden="1" w:uiPriority="39" w:unhideWhenUsed="1"/>
-    <w:lsdException w:name="toc 6" w:semiHidden="1" w:uiPriority="39" w:unhideWhenUsed="1"/>
-    <w:lsdException w:name="toc 7" w:semiHidden="1" w:uiPriority="39" w:unhideWhenUsed="1"/>
-    <w:lsdException w:name="toc 8" w:semiHidden="1" w:uiPriority="39" w:unhideWhenUsed="1"/>
-    <w:lsdException w:name="toc 9" w:semiHidden="1" w:uiPriority="39" w:unhideWhenUsed="1"/>
+    <w:lsdException w:name="toc 1" w:uiPriority="39" w:semiHidden="1" w:unhideWhenUsed="1"/>
+    <w:lsdException w:name="toc 2" w:uiPriority="39" w:semiHidden="1" w:unhideWhenUsed="1"/>
+    <w:lsdException w:name="toc 3" w:uiPriority="39" w:semiHidden="1" w:unhideWhenUsed="1"/>
+    <w:lsdException w:name="toc 4" w:uiPriority="39" w:semiHidden="1" w:unhideWhenUsed="1"/>
+    <w:lsdException w:name="toc 5" w:uiPriority="39" w:semiHidden="1" w:unhideWhenUsed="1"/>
+    <w:lsdException w:name="toc 6" w:uiPriority="39" w:semiHidden="1" w:unhideWhenUsed="1"/>
+    <w:lsdException w:name="toc 7" w:uiPriority="39" w:semiHidden="1" w:unhideWhenUsed="1"/>
+    <w:lsdException w:name="toc 8" w:uiPriority="39" w:semiHidden="1" w:unhideWhenUsed="1"/>
+    <w:lsdException w:name="toc 9" w:uiPriority="39" w:semiHidden="1" w:unhideWhenUsed="1"/>
     <w:lsdException w:name="Normal Indent" w:semiHidden="1" w:unhideWhenUsed="1"/>
     <w:lsdException w:name="footnote text" w:semiHidden="1" w:unhideWhenUsed="1"/>
     <w:lsdException w:name="annotation text" w:semiHidden="1" w:unhideWhenUsed="1"/>
     <w:lsdException w:name="header" w:semiHidden="1" w:unhideWhenUsed="1"/>
     <w:lsdException w:name="footer" w:semiHidden="1" w:unhideWhenUsed="1"/>
     <w:lsdException w:name="index heading" w:semiHidden="1" w:unhideWhenUsed="1"/>
-    <w:lsdException w:name="caption" w:semiHidden="1" w:uiPriority="35" w:unhideWhenUsed="1" w:qFormat="1"/>
+    <w:lsdException w:name="caption" w:uiPriority="35" w:semiHidden="1" w:unhideWhenUsed="1" w:qFormat="1"/>
     <w:lsdException w:name="table of figures" w:semiHidden="1" w:unhideWhenUsed="1"/>
     <w:lsdException w:name="envelope address" w:semiHidden="1" w:unhideWhenUsed="1"/>
     <w:lsdException w:name="envelope return" w:semiHidden="1" w:unhideWhenUsed="1"/>
@@ -2383,7 +2078,7 @@
     <w:lsdException w:name="Title" w:uiPriority="10" w:qFormat="1"/>
     <w:lsdException w:name="Closing" w:semiHidden="1" w:unhideWhenUsed="1"/>
     <w:lsdException w:name="Signature" w:semiHidden="1" w:unhideWhenUsed="1"/>
-    <w:lsdException w:name="Default Paragraph Font" w:semiHidden="1" w:uiPriority="1" w:unhideWhenUsed="1"/>
+    <w:lsdException w:name="Default Paragraph Font" w:uiPriority="1" w:semiHidden="1" w:unhideWhenUsed="1"/>
     <w:lsdException w:name="Body Text" w:semiHidden="1" w:unhideWhenUsed="1"/>
     <w:lsdException w:name="Body Text Indent" w:semiHidden="1" w:unhideWhenUsed="1"/>
     <w:lsdException w:name="List Continue" w:semiHidden="1" w:unhideWhenUsed="1"/>
@@ -2583,8 +2278,8 @@
     <w:lsdException w:name="Subtle Reference" w:uiPriority="31" w:qFormat="1"/>
     <w:lsdException w:name="Intense Reference" w:uiPriority="32" w:qFormat="1"/>
     <w:lsdException w:name="Book Title" w:uiPriority="33" w:qFormat="1"/>
-    <w:lsdException w:name="Bibliography" w:semiHidden="1" w:uiPriority="37" w:unhideWhenUsed="1"/>
-    <w:lsdException w:name="TOC Heading" w:semiHidden="1" w:uiPriority="39" w:unhideWhenUsed="1" w:qFormat="1"/>
+    <w:lsdException w:name="Bibliography" w:uiPriority="37" w:semiHidden="1" w:unhideWhenUsed="1"/>
+    <w:lsdException w:name="TOC Heading" w:uiPriority="39" w:semiHidden="1" w:unhideWhenUsed="1" w:qFormat="1"/>
     <w:lsdException w:name="Plain Table 1" w:uiPriority="41"/>
     <w:lsdException w:name="Plain Table 2" w:uiPriority="42"/>
     <w:lsdException w:name="Plain Table 3" w:uiPriority="43"/>
@@ -2695,15 +2390,96 @@
     <w:lsdException w:name="Unresolved Mention" w:semiHidden="1" w:unhideWhenUsed="1"/>
     <w:lsdException w:name="Smart Link" w:semiHidden="1" w:unhideWhenUsed="1"/>
   </w:latentStyles>
-  <w:style w:type="paragraph" w:default="1" w:styleId="Normal">
+  <w:style w:type="paragraph" w:styleId="Normal" w:default="1">
     <w:name w:val="Normal"/>
     <w:qFormat/>
+    <w:pPr>
+      <w:widowControl/>
+      <w:bidi w:val="0"/>
+      <w:spacing w:lineRule="auto" w:line="259" w:before="0" w:after="160"/>
+      <w:jc w:val="left"/>
+    </w:pPr>
+    <w:rPr>
+      <w:rFonts w:ascii="Calibri" w:hAnsi="Calibri" w:eastAsia="Calibri" w:cs="" w:asciiTheme="minorHAnsi" w:cstheme="minorBidi" w:eastAsiaTheme="minorHAnsi" w:hAnsiTheme="minorHAnsi"/>
+      <w:color w:val="auto"/>
+      <w:kern w:val="0"/>
+      <w:sz w:val="22"/>
+      <w:szCs w:val="22"/>
+      <w:lang w:val="da-DK" w:eastAsia="en-US" w:bidi="ar-SA"/>
+    </w:rPr>
   </w:style>
-  <w:style w:type="character" w:default="1" w:styleId="Standardskrifttypeiafsnit">
+  <w:style w:type="character" w:styleId="DefaultParagraphFont" w:default="1">
     <w:name w:val="Default Paragraph Font"/>
     <w:uiPriority w:val="1"/>
     <w:semiHidden/>
     <w:unhideWhenUsed/>
+    <w:qFormat/>
+    <w:rPr/>
+  </w:style>
+  <w:style w:type="paragraph" w:styleId="Heading">
+    <w:name w:val="Heading"/>
+    <w:basedOn w:val="Normal"/>
+    <w:next w:val="TextBody"/>
+    <w:qFormat/>
+    <w:pPr>
+      <w:keepNext w:val="true"/>
+      <w:spacing w:before="240" w:after="120"/>
+    </w:pPr>
+    <w:rPr>
+      <w:rFonts w:ascii="Liberation Sans" w:hAnsi="Liberation Sans" w:eastAsia="Noto Sans CJK SC" w:cs="Lohit Devanagari"/>
+      <w:sz w:val="28"/>
+      <w:szCs w:val="28"/>
+    </w:rPr>
+  </w:style>
+  <w:style w:type="paragraph" w:styleId="TextBody">
+    <w:name w:val="Body Text"/>
+    <w:basedOn w:val="Normal"/>
+    <w:pPr>
+      <w:spacing w:lineRule="auto" w:line="276" w:before="0" w:after="140"/>
+    </w:pPr>
+    <w:rPr/>
+  </w:style>
+  <w:style w:type="paragraph" w:styleId="List">
+    <w:name w:val="List"/>
+    <w:basedOn w:val="TextBody"/>
+    <w:pPr/>
+    <w:rPr>
+      <w:rFonts w:cs="Lohit Devanagari"/>
+    </w:rPr>
+  </w:style>
+  <w:style w:type="paragraph" w:styleId="Caption">
+    <w:name w:val="Caption"/>
+    <w:basedOn w:val="Normal"/>
+    <w:qFormat/>
+    <w:pPr>
+      <w:suppressLineNumbers/>
+      <w:spacing w:before="120" w:after="120"/>
+    </w:pPr>
+    <w:rPr>
+      <w:rFonts w:cs="Lohit Devanagari"/>
+      <w:i/>
+      <w:iCs/>
+      <w:sz w:val="24"/>
+      <w:szCs w:val="24"/>
+    </w:rPr>
+  </w:style>
+  <w:style w:type="paragraph" w:styleId="Index">
+    <w:name w:val="Index"/>
+    <w:basedOn w:val="Normal"/>
+    <w:qFormat/>
+    <w:pPr>
+      <w:suppressLineNumbers/>
+    </w:pPr>
+    <w:rPr>
+      <w:rFonts w:cs="Lohit Devanagari"/>
+    </w:rPr>
+  </w:style>
+  <w:style w:type="numbering" w:styleId="NoList" w:default="1">
+    <w:name w:val="No List"/>
+    <w:uiPriority w:val="99"/>
+    <w:semiHidden/>
+    <w:unhideWhenUsed/>
+    <w:qFormat/>
   </w:style>
   <w:style w:type="table" w:default="1" w:styleId="Tabel-Normal">
     <w:name w:val="Normal Table"/>
@@ -2719,12 +2495,6 @@
         <w:right w:w="108" w:type="dxa"/>
       </w:tblCellMar>
     </w:tblPr>
-  </w:style>
-  <w:style w:type="numbering" w:default="1" w:styleId="Ingenoversigt">
-    <w:name w:val="No List"/>
-    <w:uiPriority w:val="99"/>
-    <w:semiHidden/>
-    <w:unhideWhenUsed/>
   </w:style>
 </w:styles>
 </file>
@@ -3025,23 +2795,6 @@
 </file>
 
 <file path=customXml/item1.xml><?xml version="1.0" encoding="utf-8"?>
-<?mso-contentType ?>
-<FormTemplates xmlns="http://schemas.microsoft.com/sharepoint/v3/contenttype/forms">
-  <Display>DocumentLibraryForm</Display>
-  <Edit>DocumentLibraryForm</Edit>
-  <New>DocumentLibraryForm</New>
-</FormTemplates>
-</file>
-
-<file path=customXml/item2.xml><?xml version="1.0" encoding="utf-8"?>
-<p:properties xmlns:p="http://schemas.microsoft.com/office/2006/metadata/properties" xmlns:xsi="http://www.w3.org/2001/XMLSchema-instance" xmlns:pc="http://schemas.microsoft.com/office/infopath/2007/PartnerControls">
-  <documentManagement>
-    <_activity xmlns="ffd350b6-df7b-450d-9bba-998382f79c16" xsi:nil="true"/>
-  </documentManagement>
-</p:properties>
-</file>
-
-<file path=customXml/item3.xml><?xml version="1.0" encoding="utf-8"?>
 <ct:contentTypeSchema xmlns:ct="http://schemas.microsoft.com/office/2006/metadata/contentType" xmlns:ma="http://schemas.microsoft.com/office/2006/metadata/properties/metaAttributes" ct:_="" ma:_="" ma:contentTypeName="Dokument" ma:contentTypeID="0x010100AF1BFCE758E63B4E8D80D42E934E8296" ma:contentTypeVersion="14" ma:contentTypeDescription="Opret et nyt dokument." ma:contentTypeScope="" ma:versionID="74b527d75e4a49809631335753e0a72a">
   <xsd:schema xmlns:xsd="http://www.w3.org/2001/XMLSchema" xmlns:xs="http://www.w3.org/2001/XMLSchema" xmlns:p="http://schemas.microsoft.com/office/2006/metadata/properties" xmlns:ns3="ffd350b6-df7b-450d-9bba-998382f79c16" xmlns:ns4="35008e74-e502-4698-9256-d3e9f50ab3a9" targetNamespace="http://schemas.microsoft.com/office/2006/metadata/properties" ma:root="true" ma:fieldsID="a93bbfcb639cb388f6bdf54315a8e7e8" ns3:_="" ns4:_="">
     <xsd:import namespace="ffd350b6-df7b-450d-9bba-998382f79c16"/>
@@ -3270,10 +3023,38 @@
 </ct:contentTypeSchema>
 </file>
 
+<file path=customXml/item2.xml><?xml version="1.0" encoding="utf-8"?>
+<p:properties xmlns:p="http://schemas.microsoft.com/office/2006/metadata/properties" xmlns:xsi="http://www.w3.org/2001/XMLSchema-instance" xmlns:pc="http://schemas.microsoft.com/office/infopath/2007/PartnerControls">
+  <documentManagement>
+    <_activity xmlns="ffd350b6-df7b-450d-9bba-998382f79c16" xsi:nil="true"/>
+  </documentManagement>
+</p:properties>
+</file>
+
+<file path=customXml/item3.xml><?xml version="1.0" encoding="utf-8"?>
+<?mso-contentType ?>
+<FormTemplates xmlns="http://schemas.microsoft.com/sharepoint/v3/contenttype/forms">
+  <Display>DocumentLibraryForm</Display>
+  <Edit>DocumentLibraryForm</Edit>
+  <New>DocumentLibraryForm</New>
+</FormTemplates>
+</file>
+
 <file path=customXml/itemProps1.xml><?xml version="1.0" encoding="utf-8"?>
-<ds:datastoreItem xmlns:ds="http://schemas.openxmlformats.org/officeDocument/2006/customXml" ds:itemID="{D150C644-4FB9-4745-B3CE-DF077F956622}">
+<ds:datastoreItem xmlns:ds="http://schemas.openxmlformats.org/officeDocument/2006/customXml" ds:itemID="{41861560-7FA5-4960-BE81-7566F858B6AD}">
   <ds:schemaRefs>
-    <ds:schemaRef ds:uri="http://schemas.microsoft.com/sharepoint/v3/contenttype/forms"/>
+    <ds:schemaRef ds:uri="http://schemas.microsoft.com/office/2006/metadata/contentType"/>
+    <ds:schemaRef ds:uri="http://schemas.microsoft.com/office/2006/metadata/properties/metaAttributes"/>
+    <ds:schemaRef ds:uri="http://www.w3.org/2001/XMLSchema"/>
+    <ds:schemaRef ds:uri="http://schemas.microsoft.com/office/2006/metadata/properties"/>
+    <ds:schemaRef ds:uri="ffd350b6-df7b-450d-9bba-998382f79c16"/>
+    <ds:schemaRef ds:uri="35008e74-e502-4698-9256-d3e9f50ab3a9"/>
+    <ds:schemaRef ds:uri="http://schemas.microsoft.com/office/2006/documentManagement/types"/>
+    <ds:schemaRef ds:uri="http://schemas.microsoft.com/office/infopath/2007/PartnerControls"/>
+    <ds:schemaRef ds:uri="http://schemas.openxmlformats.org/package/2006/metadata/core-properties"/>
+    <ds:schemaRef ds:uri="http://purl.org/dc/elements/1.1/"/>
+    <ds:schemaRef ds:uri="http://purl.org/dc/terms/"/>
+    <ds:schemaRef ds:uri="http://schemas.microsoft.com/internal/obd"/>
   </ds:schemaRefs>
 </ds:datastoreItem>
 </file>
@@ -3296,20 +3077,9 @@
 </file>
 
 <file path=customXml/itemProps3.xml><?xml version="1.0" encoding="utf-8"?>
-<ds:datastoreItem xmlns:ds="http://schemas.openxmlformats.org/officeDocument/2006/customXml" ds:itemID="{41861560-7FA5-4960-BE81-7566F858B6AD}">
+<ds:datastoreItem xmlns:ds="http://schemas.openxmlformats.org/officeDocument/2006/customXml" ds:itemID="{D150C644-4FB9-4745-B3CE-DF077F956622}">
   <ds:schemaRefs>
-    <ds:schemaRef ds:uri="http://schemas.microsoft.com/office/2006/metadata/contentType"/>
-    <ds:schemaRef ds:uri="http://schemas.microsoft.com/office/2006/metadata/properties/metaAttributes"/>
-    <ds:schemaRef ds:uri="http://www.w3.org/2001/XMLSchema"/>
-    <ds:schemaRef ds:uri="http://schemas.microsoft.com/office/2006/metadata/properties"/>
-    <ds:schemaRef ds:uri="ffd350b6-df7b-450d-9bba-998382f79c16"/>
-    <ds:schemaRef ds:uri="35008e74-e502-4698-9256-d3e9f50ab3a9"/>
-    <ds:schemaRef ds:uri="http://schemas.microsoft.com/office/2006/documentManagement/types"/>
-    <ds:schemaRef ds:uri="http://schemas.microsoft.com/office/infopath/2007/PartnerControls"/>
-    <ds:schemaRef ds:uri="http://schemas.openxmlformats.org/package/2006/metadata/core-properties"/>
-    <ds:schemaRef ds:uri="http://purl.org/dc/elements/1.1/"/>
-    <ds:schemaRef ds:uri="http://purl.org/dc/terms/"/>
-    <ds:schemaRef ds:uri="http://schemas.microsoft.com/internal/obd"/>
+    <ds:schemaRef ds:uri="http://schemas.microsoft.com/sharepoint/v3/contenttype/forms"/>
   </ds:schemaRefs>
 </ds:datastoreItem>
 </file>
</xml_diff>